<commit_message>
Most tests are working except comparing pdfs
</commit_message>
<xml_diff>
--- a/docassemble/DivorceDissolutionSeparationActionPlan/data/templates/divorce_dissolution_separation_action_plan.docx
+++ b/docassemble/DivorceDissolutionSeparationActionPlan/data/templates/divorce_dissolution_separation_action_plan.docx
@@ -3726,13 +3726,167 @@
               <w:rPr>
                 <w:color w:val="0070C0"/>
               </w:rPr>
-              <w:t>legal_separation_or_divorce == 'divorce' and (not minor_children and agree_or_settle in('no prop debt or pregnancy', 'agree', 'do not know' )) or (minor_children and agree_or_settle_kids in('yes', 'do not know'))</w:t>
+              <w:t xml:space="preserve">legal_separation_or_divorce == 'divorce' and </w:t>
+            </w:r>
+            <w:r>
+              <w:rPr>
+                <w:color w:val="FF0000"/>
+              </w:rPr>
+              <w:t>(</w:t>
             </w:r>
             <w:r>
               <w:rPr>
                 <w:color w:val="0070C0"/>
               </w:rPr>
-              <w:t xml:space="preserve"> %}</w:t>
+              <w:t xml:space="preserve">not minor_children and </w:t>
+            </w:r>
+            <w:r>
+              <w:rPr>
+                <w:color w:val="00B050"/>
+              </w:rPr>
+              <w:t>(</w:t>
+            </w:r>
+            <w:r>
+              <w:rPr>
+                <w:color w:val="0070C0"/>
+              </w:rPr>
+              <w:t>(</w:t>
+            </w:r>
+            <w:r>
+              <w:rPr>
+                <w:color w:val="0070C0"/>
+              </w:rPr>
+              <w:t>agree_or_settle in</w:t>
+            </w:r>
+            <w:r>
+              <w:rPr>
+                <w:color w:val="7030A0"/>
+              </w:rPr>
+              <w:t>(</w:t>
+            </w:r>
+            <w:r>
+              <w:rPr>
+                <w:color w:val="0070C0"/>
+              </w:rPr>
+              <w:t xml:space="preserve">'agree', 'do not know' </w:t>
+            </w:r>
+            <w:r>
+              <w:rPr>
+                <w:color w:val="7030A0"/>
+              </w:rPr>
+              <w:t>)</w:t>
+            </w:r>
+            <w:r>
+              <w:rPr>
+                <w:color w:val="0070C0"/>
+              </w:rPr>
+              <w:t>)</w:t>
+            </w:r>
+            <w:r>
+              <w:rPr>
+                <w:color w:val="0070C0"/>
+              </w:rPr>
+              <w:t xml:space="preserve"> or (</w:t>
+            </w:r>
+            <w:r>
+              <w:rPr>
+                <w:color w:val="0070C0"/>
+              </w:rPr>
+              <w:t>agree_or_settle</w:t>
+            </w:r>
+            <w:r>
+              <w:rPr>
+                <w:color w:val="0070C0"/>
+              </w:rPr>
+              <w:t xml:space="preserve"> == </w:t>
+            </w:r>
+            <w:r>
+              <w:rPr>
+                <w:rFonts w:ascii="Tahoma" w:eastAsia="Times New Roman" w:hAnsi="Tahoma" w:cs="Tahoma"/>
+                <w:color w:val="7030A0"/>
+              </w:rPr>
+              <w:t>'no prop debt or pregnancy'</w:t>
+            </w:r>
+            <w:r>
+              <w:rPr>
+                <w:rFonts w:ascii="Tahoma" w:eastAsia="Times New Roman" w:hAnsi="Tahoma" w:cs="Tahoma"/>
+                <w:color w:val="7030A0"/>
+              </w:rPr>
+              <w:t xml:space="preserve"> and </w:t>
+            </w:r>
+            <w:r>
+              <w:rPr>
+                <w:rFonts w:ascii="Tahoma" w:eastAsia="Times New Roman" w:hAnsi="Tahoma" w:cs="Tahoma"/>
+                <w:color w:val="7030A0"/>
+              </w:rPr>
+              <w:t>(</w:t>
+            </w:r>
+            <w:r>
+              <w:rPr>
+                <w:color w:val="00B0F0"/>
+              </w:rPr>
+              <w:t>no_prop_or_debt_agree</w:t>
+            </w:r>
+            <w:r>
+              <w:rPr>
+                <w:color w:val="00B0F0"/>
+              </w:rPr>
+              <w:t xml:space="preserve"> </w:t>
+            </w:r>
+            <w:r>
+              <w:rPr>
+                <w:color w:val="00B0F0"/>
+              </w:rPr>
+              <w:t>or (</w:t>
+            </w:r>
+            <w:r>
+              <w:rPr>
+                <w:color w:val="00B0F0"/>
+              </w:rPr>
+              <w:t>no_prop_or_debt_agree == False and know_spouse_whereabouts</w:t>
+            </w:r>
+            <w:r>
+              <w:rPr>
+                <w:color w:val="00B0F0"/>
+              </w:rPr>
+              <w:t>))</w:t>
+            </w:r>
+            <w:r>
+              <w:rPr>
+                <w:color w:val="0070C0"/>
+              </w:rPr>
+              <w:t>)</w:t>
+            </w:r>
+            <w:r>
+              <w:rPr>
+                <w:color w:val="00B050"/>
+              </w:rPr>
+              <w:t>)</w:t>
+            </w:r>
+            <w:r>
+              <w:rPr>
+                <w:color w:val="FF0000"/>
+              </w:rPr>
+              <w:t>)</w:t>
+            </w:r>
+            <w:r>
+              <w:rPr>
+                <w:color w:val="0070C0"/>
+              </w:rPr>
+              <w:t xml:space="preserve"> or (minor_children and agree_or_settle_kids in('yes', 'do not know'))</w:t>
+            </w:r>
+            <w:r>
+              <w:rPr>
+                <w:color w:val="0070C0"/>
+              </w:rPr>
+              <w:t xml:space="preserve"> </w:t>
+            </w:r>
+            <w:r>
+              <w:rPr>
+                <w:color w:val="0070C0"/>
+              </w:rPr>
+              <w:lastRenderedPageBreak/>
+              <w:t>%}</w:t>
             </w:r>
           </w:p>
         </w:tc>
@@ -3799,11 +3953,7 @@
               <w:t xml:space="preserve">: </w:t>
             </w:r>
             <w:r>
-              <w:t xml:space="preserve">Learn about dissolutions </w:t>
-            </w:r>
-            <w:r>
-              <w:lastRenderedPageBreak/>
-              <w:t>and uncontested divorces</w:t>
+              <w:t>Learn about dissolutions and uncontested divorces</w:t>
             </w:r>
           </w:p>
         </w:tc>
@@ -3822,7 +3972,6 @@
               <w:ind w:left="402"/>
             </w:pPr>
             <w:r>
-              <w:lastRenderedPageBreak/>
               <w:t>If you and your spouse agree on all issues (ending the marriage, dividing marital property and debt</w:t>
             </w:r>
             <w:r>
@@ -3868,7 +4017,6 @@
               <w:ind w:left="402"/>
             </w:pPr>
             <w:r>
-              <w:lastRenderedPageBreak/>
               <w:t xml:space="preserve">Asking for a dissolution or uncontested divorce means you and your spouse agree on what will happen.  You do not have a trial.  Most courts will set a hearing to ask you about the agreement and make sure </w:t>
             </w:r>
             <w:r>
@@ -4130,7 +4278,6 @@
               <w:rPr>
                 <w:color w:val="002060"/>
               </w:rPr>
-              <w:lastRenderedPageBreak/>
               <w:t>separation' %}</w:t>
             </w:r>
           </w:p>
@@ -4381,51 +4528,180 @@
             </w:pPr>
             <w:r>
               <w:rPr>
+                <w:color w:val="0070C0"/>
+              </w:rPr>
+              <w:t xml:space="preserve">{%tr if </w:t>
+            </w:r>
+            <w:r>
+              <w:rPr>
+                <w:color w:val="0070C0"/>
+              </w:rPr>
+              <w:t>defined('</w:t>
+            </w:r>
+            <w:r>
+              <w:rPr>
+                <w:color w:val="0070C0"/>
+              </w:rPr>
+              <w:t>legal_separation_or_divorce</w:t>
+            </w:r>
+            <w:r>
+              <w:rPr>
+                <w:color w:val="0070C0"/>
+              </w:rPr>
+              <w:t xml:space="preserve">') and </w:t>
+            </w:r>
+            <w:r>
+              <w:rPr>
+                <w:color w:val="0070C0"/>
+              </w:rPr>
+              <w:t xml:space="preserve">legal_separation_or_divorce == 'divorce' and </w:t>
+            </w:r>
+            <w:r>
+              <w:rPr>
+                <w:color w:val="FF0000"/>
+              </w:rPr>
+              <w:t>(</w:t>
+            </w:r>
+            <w:r>
+              <w:rPr>
+                <w:color w:val="0070C0"/>
+              </w:rPr>
+              <w:t xml:space="preserve">not minor_children and </w:t>
+            </w:r>
+            <w:r>
+              <w:rPr>
+                <w:color w:val="00B050"/>
+              </w:rPr>
+              <w:t>(</w:t>
+            </w:r>
+            <w:r>
+              <w:rPr>
+                <w:color w:val="0070C0"/>
+              </w:rPr>
+              <w:t>(</w:t>
+            </w:r>
+            <w:r>
+              <w:rPr>
+                <w:color w:val="0070C0"/>
+              </w:rPr>
+              <w:t>agree_or_settle in</w:t>
+            </w:r>
+            <w:r>
+              <w:rPr>
+                <w:color w:val="7030A0"/>
+              </w:rPr>
+              <w:t>(</w:t>
+            </w:r>
+            <w:r>
+              <w:rPr>
+                <w:color w:val="0070C0"/>
+              </w:rPr>
+              <w:t xml:space="preserve">'agree', 'do not know' </w:t>
+            </w:r>
+            <w:r>
+              <w:rPr>
+                <w:color w:val="7030A0"/>
+              </w:rPr>
+              <w:t>)</w:t>
+            </w:r>
+            <w:r>
+              <w:rPr>
+                <w:color w:val="0070C0"/>
+              </w:rPr>
+              <w:t>)</w:t>
+            </w:r>
+            <w:r>
+              <w:rPr>
+                <w:color w:val="0070C0"/>
+              </w:rPr>
+              <w:t xml:space="preserve"> or </w:t>
+            </w:r>
+            <w:r>
+              <w:rPr>
+                <w:color w:val="0070C0"/>
+              </w:rPr>
+              <w:lastRenderedPageBreak/>
+              <w:t>(</w:t>
+            </w:r>
+            <w:r>
+              <w:rPr>
+                <w:color w:val="0070C0"/>
+              </w:rPr>
+              <w:t>agree_or_settle</w:t>
+            </w:r>
+            <w:r>
+              <w:rPr>
+                <w:color w:val="0070C0"/>
+              </w:rPr>
+              <w:t xml:space="preserve"> == </w:t>
+            </w:r>
+            <w:r>
+              <w:rPr>
                 <w:rFonts w:ascii="Tahoma" w:eastAsia="Times New Roman" w:hAnsi="Tahoma" w:cs="Tahoma"/>
                 <w:color w:val="7030A0"/>
               </w:rPr>
-              <w:t>{%</w:t>
+              <w:t>'no prop debt or pregnancy'</w:t>
             </w:r>
             <w:r>
               <w:rPr>
                 <w:rFonts w:ascii="Tahoma" w:eastAsia="Times New Roman" w:hAnsi="Tahoma" w:cs="Tahoma"/>
                 <w:color w:val="7030A0"/>
               </w:rPr>
-              <w:t xml:space="preserve">tr </w:t>
-            </w:r>
-            <w:r>
-              <w:rPr>
-                <w:rFonts w:ascii="Tahoma" w:eastAsia="Times New Roman" w:hAnsi="Tahoma" w:cs="Tahoma"/>
-                <w:color w:val="7030A0"/>
-              </w:rPr>
-              <w:t xml:space="preserve">if </w:t>
-            </w:r>
-            <w:r>
-              <w:rPr>
-                <w:rFonts w:ascii="Tahoma" w:eastAsia="Times New Roman" w:hAnsi="Tahoma" w:cs="Tahoma"/>
-                <w:color w:val="7030A0"/>
-              </w:rPr>
-              <w:t xml:space="preserve">defined('legal_separation_or_divorce') and </w:t>
-            </w:r>
-            <w:r>
-              <w:rPr>
-                <w:rFonts w:ascii="Tahoma" w:eastAsia="Times New Roman" w:hAnsi="Tahoma" w:cs="Tahoma"/>
-                <w:color w:val="7030A0"/>
-              </w:rPr>
-              <w:t>legal_separation_or_divorce == 'divorce' and (not minor_children and agree_or_settle in('no prop debt or pregnancy', 'agree', 'do not know' )) or (minor_children and agree_or_settle_kids in('yes', 'do not know'))</w:t>
-            </w:r>
-            <w:r>
-              <w:rPr>
-                <w:color w:val="7030A0"/>
-              </w:rPr>
-              <w:t xml:space="preserve"> </w:t>
-            </w:r>
-            <w:r>
-              <w:rPr>
-                <w:rFonts w:ascii="Tahoma" w:eastAsia="Times New Roman" w:hAnsi="Tahoma" w:cs="Tahoma"/>
-                <w:color w:val="7030A0"/>
-              </w:rPr>
-              <w:t>%}</w:t>
+              <w:t xml:space="preserve"> and (</w:t>
+            </w:r>
+            <w:r>
+              <w:rPr>
+                <w:color w:val="00B0F0"/>
+              </w:rPr>
+              <w:t xml:space="preserve">no_prop_or_debt_agree </w:t>
+            </w:r>
+            <w:r>
+              <w:rPr>
+                <w:color w:val="00B0F0"/>
+              </w:rPr>
+              <w:t>or (</w:t>
+            </w:r>
+            <w:r>
+              <w:rPr>
+                <w:color w:val="00B0F0"/>
+              </w:rPr>
+              <w:t>no_prop_or_debt_agree == False and know_spouse_whereabouts</w:t>
+            </w:r>
+            <w:r>
+              <w:rPr>
+                <w:color w:val="00B0F0"/>
+              </w:rPr>
+              <w:t>))</w:t>
+            </w:r>
+            <w:r>
+              <w:rPr>
+                <w:color w:val="0070C0"/>
+              </w:rPr>
+              <w:t>)</w:t>
+            </w:r>
+            <w:r>
+              <w:rPr>
+                <w:color w:val="00B050"/>
+              </w:rPr>
+              <w:t>)</w:t>
+            </w:r>
+            <w:r>
+              <w:rPr>
+                <w:color w:val="FF0000"/>
+              </w:rPr>
+              <w:t>)</w:t>
+            </w:r>
+            <w:r>
+              <w:rPr>
+                <w:color w:val="0070C0"/>
+              </w:rPr>
+              <w:t xml:space="preserve"> or (minor_children and agree_or_settle_kids in('yes', 'do not know'))</w:t>
+            </w:r>
+            <w:r>
+              <w:rPr>
+                <w:color w:val="0070C0"/>
+              </w:rPr>
+              <w:t xml:space="preserve"> %}</w:t>
             </w:r>
           </w:p>
         </w:tc>
@@ -4464,7 +4740,6 @@
               <w:outlineLvl w:val="1"/>
             </w:pPr>
             <w:r>
-              <w:lastRenderedPageBreak/>
               <w:t xml:space="preserve">Step </w:t>
             </w:r>
             <w:r>
@@ -4519,7 +4794,67 @@
               <w:rPr>
                 <w:color w:val="FF0000"/>
               </w:rPr>
-              <w:t>{% if not minor_children</w:t>
+              <w:t xml:space="preserve">{% if not minor_children and agree_or_settle  == </w:t>
+            </w:r>
+            <w:r>
+              <w:rPr>
+                <w:color w:val="FF0000"/>
+              </w:rPr>
+              <w:t>'no prop debt or pregnancy' and</w:t>
+            </w:r>
+            <w:r>
+              <w:rPr>
+                <w:color w:val="FF0000"/>
+              </w:rPr>
+              <w:t xml:space="preserve"> not</w:t>
+            </w:r>
+            <w:r>
+              <w:rPr>
+                <w:color w:val="FF0000"/>
+              </w:rPr>
+              <w:t xml:space="preserve"> no_prop_or_debt_agree</w:t>
+            </w:r>
+            <w:r>
+              <w:rPr>
+                <w:color w:val="FF0000"/>
+              </w:rPr>
+              <w:t xml:space="preserve"> </w:t>
+            </w:r>
+            <w:r>
+              <w:rPr>
+                <w:color w:val="FF0000"/>
+              </w:rPr>
+              <w:t xml:space="preserve">and know_spouse_whereabouts </w:t>
+            </w:r>
+            <w:r>
+              <w:rPr>
+                <w:color w:val="FF0000"/>
+              </w:rPr>
+              <w:t>%}</w:t>
+            </w:r>
+            <w:r>
+              <w:rPr>
+                <w:color w:val="00B050"/>
+              </w:rPr>
+              <w:t>Edit when Stacey's form finished</w:t>
+            </w:r>
+            <w:r>
+              <w:rPr>
+                <w:color w:val="FF0000"/>
+              </w:rPr>
+              <w:t xml:space="preserve">{% </w:t>
+            </w:r>
+            <w:r>
+              <w:rPr>
+                <w:color w:val="FF0000"/>
+              </w:rPr>
+              <w:t>el</w:t>
+            </w:r>
+            <w:r>
+              <w:rPr>
+                <w:color w:val="FF0000"/>
+              </w:rPr>
+              <w:t>if not minor_children</w:t>
             </w:r>
             <w:r>
               <w:rPr>
@@ -4660,7 +4995,14 @@
               <w:rPr>
                 <w:color w:val="92D050"/>
               </w:rPr>
-              <w:t>== 'yes' %}</w:t>
+              <w:t xml:space="preserve">== </w:t>
+            </w:r>
+            <w:r>
+              <w:rPr>
+                <w:color w:val="92D050"/>
+              </w:rPr>
+              <w:lastRenderedPageBreak/>
+              <w:t>'yes' %}</w:t>
             </w:r>
             <w:r>
               <w:t>they have a place to tell the court (1) you have a paternity issue; and (2) you have no marital property or deb</w:t>
@@ -4872,14 +5214,7 @@
               <w:rPr>
                 <w:color w:val="C00000"/>
               </w:rPr>
-              <w:t xml:space="preserve">{% if (minor_children and have_property_and_debt  and paternity in('no',' do not know') and wife_is_pregnant in('husband', </w:t>
-            </w:r>
-            <w:r>
-              <w:rPr>
-                <w:color w:val="C00000"/>
-              </w:rPr>
-              <w:lastRenderedPageBreak/>
-              <w:t>'not pregnant')) or (not minor_children and wife_is_pregnant == 'husband') %}</w:t>
+              <w:t>{% if (minor_children and have_property_and_debt  and paternity in('no',' do not know') and wife_is_pregnant in('husband', 'not pregnant')) or (not minor_children and wife_is_pregnant == 'husband') %}</w:t>
             </w:r>
           </w:p>
           <w:p>
@@ -5229,6 +5564,7 @@
               <w:rPr>
                 <w:color w:val="FFC000"/>
               </w:rPr>
+              <w:lastRenderedPageBreak/>
               <w:t>{%p endif %}</w:t>
             </w:r>
           </w:p>
@@ -5415,7 +5751,6 @@
                 <w:b/>
                 <w:bCs/>
               </w:rPr>
-              <w:lastRenderedPageBreak/>
               <w:t>Certificate of Divorce, VS-401</w:t>
             </w:r>
             <w:r>
@@ -5558,7 +5893,11 @@
               <w:t>them until you are in front of someone who has the power to take oaths, like a notary public</w:t>
             </w:r>
             <w:r>
-              <w:t>. The court clerk can do this for free. Bring a valid photo ID with you.</w:t>
+              <w:t xml:space="preserve">. The court clerk can do this for free. Bring a valid </w:t>
+            </w:r>
+            <w:r>
+              <w:lastRenderedPageBreak/>
+              <w:t>photo ID with you.</w:t>
             </w:r>
           </w:p>
           <w:p>
@@ -5754,7 +6093,6 @@
                 <w:b/>
                 <w:bCs/>
               </w:rPr>
-              <w:lastRenderedPageBreak/>
               <w:t>Decree and Judgment, SHC-525</w:t>
             </w:r>
             <w:r>
@@ -6050,7 +6388,11 @@
               <w:t xml:space="preserve"> %}</w:t>
             </w:r>
             <w:r>
-              <w:t>If a wife is pregnant when a marriage ends the law considers the husband to be the father.  If the husband is not the father, the court can remove the husband’s rights and responsibilities for that child.  This is called “disestablishing paternity.”  You can ask the court to divorce you before the child is born, and deal with the paternity after by filing:</w:t>
+              <w:t xml:space="preserve">If a wife is pregnant when a marriage ends the law considers the husband to be the father.  If the husband is not the father, the court can remove the husband’s rights and responsibilities for that child.  This is called “disestablishing paternity.”  You can ask </w:t>
+            </w:r>
+            <w:r>
+              <w:lastRenderedPageBreak/>
+              <w:t>the court to divorce you before the child is born, and deal with the paternity after by filing:</w:t>
             </w:r>
           </w:p>
           <w:p>
@@ -6260,7 +6602,6 @@
               </w:numPr>
             </w:pPr>
             <w:r>
-              <w:lastRenderedPageBreak/>
               <w:t>the mother, the husband and the man who is the father stating the husband is NOT the father and that the man is the biological father</w:t>
             </w:r>
           </w:p>
@@ -6433,7 +6774,14 @@
                 <w:rPr>
                   <w:rStyle w:val="Hyperlink"/>
                 </w:rPr>
-                <w:t>Filing for Divorce, Dissolution, or Custody Forms</w:t>
+                <w:t xml:space="preserve">Filing for Divorce, Dissolution, or </w:t>
+              </w:r>
+              <w:r>
+                <w:rPr>
+                  <w:rStyle w:val="Hyperlink"/>
+                </w:rPr>
+                <w:lastRenderedPageBreak/>
+                <w:t>Custody Forms</w:t>
               </w:r>
             </w:hyperlink>
           </w:p>
@@ -6570,14 +6918,7 @@
               <w:rPr>
                 <w:color w:val="FF0000"/>
               </w:rPr>
-              <w:t xml:space="preserve">(not minor_children and agree_or_settle == </w:t>
-            </w:r>
-            <w:r>
-              <w:rPr>
-                <w:color w:val="FF0000"/>
-              </w:rPr>
-              <w:lastRenderedPageBreak/>
-              <w:t>'no')</w:t>
+              <w:t>(not minor_children and agree_or_settle == 'no')</w:t>
             </w:r>
             <w:r>
               <w:rPr>
@@ -6991,6 +7332,7 @@
               <w:ind w:left="765"/>
             </w:pPr>
             <w:r>
+              <w:lastRenderedPageBreak/>
               <w:t>See </w:t>
             </w:r>
             <w:hyperlink r:id="rId73" w:history="1">
@@ -7329,11 +7671,7 @@
               <w:t>%}</w:t>
             </w:r>
             <w:r>
-              <w:t xml:space="preserve">"Divorce With </w:t>
-            </w:r>
-            <w:r>
-              <w:lastRenderedPageBreak/>
-              <w:t>Children (or Pregnant)"</w:t>
+              <w:t>"Divorce With Children (or Pregnant)"</w:t>
             </w:r>
             <w:r>
               <w:rPr>
@@ -7554,7 +7892,11 @@
               </w:rPr>
             </w:pPr>
             <w:r>
-              <w:t>You can file a motion asking the court to divorce you before the child is born, and deal with the parenting plan and child support after. There is no guarantee the judge will grant your motion. The decision depends on whether delaying your divorce until after the child is born will harm one of the spouses.  To ask the court, you can file:</w:t>
+              <w:t xml:space="preserve">You can file a motion asking the court to divorce you before the child is born, and deal with the parenting plan and child support after. There is no guarantee the judge will grant your motion. The decision depends </w:t>
+            </w:r>
+            <w:r>
+              <w:lastRenderedPageBreak/>
+              <w:t>on whether delaying your divorce until after the child is born will harm one of the spouses.  To ask the court, you can file:</w:t>
             </w:r>
           </w:p>
           <w:p>
@@ -7687,11 +8029,7 @@
               <w:pStyle w:val="Body"/>
             </w:pPr>
             <w:r>
-              <w:t xml:space="preserve">You usually cannot disestablish paternity before a child is born. You can file a motion asking the court to divorce you and deal with </w:t>
-            </w:r>
-            <w:r>
-              <w:lastRenderedPageBreak/>
-              <w:t>paternity after the child is born.</w:t>
+              <w:t>You usually cannot disestablish paternity before a child is born. You can file a motion asking the court to divorce you and deal with paternity after the child is born.</w:t>
             </w:r>
           </w:p>
           <w:p>
@@ -7939,7 +8277,11 @@
               <w:t>Three-Way Affidavit to Disestablish and Establish Paternity, SHC-151</w:t>
             </w:r>
             <w:r>
-              <w:t xml:space="preserve"> (</w:t>
+              <w:t xml:space="preserve"> </w:t>
+            </w:r>
+            <w:r>
+              <w:lastRenderedPageBreak/>
+              <w:t>(</w:t>
             </w:r>
             <w:hyperlink r:id="rId91" w:tgtFrame="_blank" w:history="1">
               <w:r>
@@ -8060,15 +8402,7 @@
                 <w:b/>
                 <w:bCs/>
               </w:rPr>
-              <w:t>Motion &amp; Affidavit for Genetic (DNA) Testing, SHC-</w:t>
-            </w:r>
-            <w:r>
-              <w:rPr>
-                <w:b/>
-                <w:bCs/>
-              </w:rPr>
-              <w:lastRenderedPageBreak/>
-              <w:t>1370 </w:t>
+              <w:t>Motion &amp; Affidavit for Genetic (DNA) Testing, SHC-1370 </w:t>
             </w:r>
             <w:hyperlink r:id="rId93" w:tgtFrame="_blank" w:history="1">
               <w:r>
@@ -8555,7 +8889,15 @@
                 <w:b/>
                 <w:bCs/>
               </w:rPr>
-              <w:t xml:space="preserve">Joint Motion, Affidavit &amp; Order to Bifurcate Divorce for Custody, SHC-155 </w:t>
+              <w:t xml:space="preserve">Joint Motion, Affidavit &amp; </w:t>
+            </w:r>
+            <w:r>
+              <w:rPr>
+                <w:b/>
+                <w:bCs/>
+              </w:rPr>
+              <w:lastRenderedPageBreak/>
+              <w:t xml:space="preserve">Order to Bifurcate Divorce for Custody, SHC-155 </w:t>
             </w:r>
             <w:hyperlink r:id="rId113" w:history="1">
               <w:r>
@@ -8921,7 +9263,6 @@
               <w:rPr>
                 <w:color w:val="FFC000"/>
               </w:rPr>
-              <w:lastRenderedPageBreak/>
               <w:t xml:space="preserve">{%tr </w:t>
             </w:r>
             <w:r>
@@ -9202,6 +9543,7 @@
                 <w:bCs/>
                 <w:color w:val="auto"/>
               </w:rPr>
+              <w:lastRenderedPageBreak/>
               <w:t>Uncontested Complaint for Legal Separation W</w:t>
             </w:r>
             <w:r>
@@ -9502,9 +9844,6 @@
             </w:hyperlink>
             <w:r>
               <w:br/>
-            </w:r>
-            <w:r>
-              <w:lastRenderedPageBreak/>
               <w:t>C</w:t>
             </w:r>
             <w:r>
@@ -9722,7 +10061,11 @@
               <w:t xml:space="preserve">ill in 1-3 with complete information for yourself, </w:t>
             </w:r>
             <w:r>
-              <w:t xml:space="preserve">the children in the case, </w:t>
+              <w:t xml:space="preserve">the children in </w:t>
+            </w:r>
+            <w:r>
+              <w:lastRenderedPageBreak/>
+              <w:t xml:space="preserve">the case, </w:t>
             </w:r>
             <w:r>
               <w:t>your spouse if you know it, and then sign and date</w:t>
@@ -9930,7 +10273,6 @@
               <w:rPr>
                 <w:color w:val="auto"/>
               </w:rPr>
-              <w:lastRenderedPageBreak/>
               <w:t>public.courts.alaska.gov/web/forms/docs/dr-314.pdf</w:t>
             </w:r>
           </w:p>
@@ -10160,6 +10502,9 @@
             </w:r>
             <w:r>
               <w:br/>
+            </w:r>
+            <w:r>
+              <w:lastRenderedPageBreak/>
               <w:t>C</w:t>
             </w:r>
             <w:r>
@@ -10390,14 +10735,7 @@
               <w:rPr>
                 <w:color w:val="00B0F0"/>
               </w:rPr>
-              <w:t xml:space="preserve">or wife_is_pregnant in('husband', 'not </w:t>
-            </w:r>
-            <w:r>
-              <w:rPr>
-                <w:color w:val="00B0F0"/>
-              </w:rPr>
-              <w:lastRenderedPageBreak/>
-              <w:t>husband')</w:t>
+              <w:t>or wife_is_pregnant in('husband', 'not husband')</w:t>
             </w:r>
             <w:r>
               <w:rPr>
@@ -10640,6 +10978,7 @@
               <w:rPr>
                 <w:shd w:val="clear" w:color="auto" w:fill="FFFFFF"/>
               </w:rPr>
+              <w:lastRenderedPageBreak/>
               <w:t>s</w:t>
             </w:r>
             <w:r>
@@ -11052,7 +11391,6 @@
               <w:rPr>
                 <w:shd w:val="clear" w:color="auto" w:fill="FFFFFF"/>
               </w:rPr>
-              <w:lastRenderedPageBreak/>
               <w:t xml:space="preserve">Do </w:t>
             </w:r>
             <w:r>
@@ -11228,7 +11566,11 @@
               <w:t xml:space="preserve">: </w:t>
             </w:r>
             <w:r>
-              <w:t>Fill out the forms to start a legal separation case</w:t>
+              <w:t xml:space="preserve">Fill out the forms to start a legal separation </w:t>
+            </w:r>
+            <w:r>
+              <w:lastRenderedPageBreak/>
+              <w:t>case</w:t>
             </w:r>
           </w:p>
         </w:tc>
@@ -11246,6 +11588,7 @@
               <w:pStyle w:val="Body"/>
             </w:pPr>
             <w:r>
+              <w:lastRenderedPageBreak/>
               <w:t xml:space="preserve">You </w:t>
             </w:r>
             <w:r>
@@ -11350,6 +11693,9 @@
             </w:r>
             <w:r>
               <w:br/>
+            </w:r>
+            <w:r>
+              <w:lastRenderedPageBreak/>
               <w:t>courts.alaska.gov/shc/family/docs/shc-092.doc</w:t>
             </w:r>
             <w:r>
@@ -11637,7 +11983,6 @@
               <w:ind w:left="765"/>
             </w:pPr>
             <w:r>
-              <w:lastRenderedPageBreak/>
               <w:t>Answer each question completely.</w:t>
             </w:r>
           </w:p>
@@ -12147,14 +12492,7 @@
               <w:rPr>
                 <w:color w:val="00B0F0"/>
               </w:rPr>
-              <w:t xml:space="preserve">{% if </w:t>
-            </w:r>
-            <w:r>
-              <w:rPr>
-                <w:color w:val="00B0F0"/>
-              </w:rPr>
-              <w:lastRenderedPageBreak/>
-              <w:t>wife_is_pregnant in('husband', 'not husband') %}</w:t>
+              <w:t>{% if wife_is_pregnant in('husband', 'not husband') %}</w:t>
             </w:r>
             <w:r>
               <w:rPr>
@@ -12391,7 +12729,15 @@
                 <w:b/>
                 <w:bCs/>
               </w:rPr>
-              <w:t>Motion, Affidavit &amp; Order to Bifurcate Divorce for Custody, SHC-155</w:t>
+              <w:t xml:space="preserve">Motion, Affidavit &amp; Order to Bifurcate Divorce for Custody, </w:t>
+            </w:r>
+            <w:r>
+              <w:rPr>
+                <w:b/>
+                <w:bCs/>
+              </w:rPr>
+              <w:lastRenderedPageBreak/>
+              <w:t>SHC-155</w:t>
             </w:r>
             <w:r>
               <w:rPr>
@@ -12461,15 +12807,7 @@
               <w:t>O</w:t>
             </w:r>
             <w:r>
-              <w:t xml:space="preserve">ne parent </w:t>
-            </w:r>
-            <w:proofErr w:type="gramStart"/>
-            <w:r>
-              <w:t>files</w:t>
-            </w:r>
-            <w:proofErr w:type="gramEnd"/>
-            <w:r>
-              <w:t xml:space="preserve"> the motion on their own and the other parent </w:t>
+              <w:t xml:space="preserve">ne parent files the motion on their own and the other parent </w:t>
             </w:r>
             <w:r>
               <w:t>can</w:t>
@@ -12639,9 +12977,6 @@
             </w:r>
             <w:r>
               <w:br/>
-            </w:r>
-            <w:r>
-              <w:lastRenderedPageBreak/>
               <w:t>C</w:t>
             </w:r>
             <w:r>
@@ -12804,21 +13139,7 @@
               <w:rPr>
                 <w:color w:val="auto"/>
               </w:rPr>
-              <w:t xml:space="preserve">One parent </w:t>
-            </w:r>
-            <w:proofErr w:type="gramStart"/>
-            <w:r>
-              <w:rPr>
-                <w:color w:val="auto"/>
-              </w:rPr>
-              <w:t>files</w:t>
-            </w:r>
-            <w:proofErr w:type="gramEnd"/>
-            <w:r>
-              <w:rPr>
-                <w:color w:val="auto"/>
-              </w:rPr>
-              <w:t xml:space="preserve"> the motion on their own and the other parent can file a response if they do not agree the legal separation should move ahead before the child is born</w:t>
+              <w:t>One parent files the motion on their own and the other parent can file a response if they do not agree the legal separation should move ahead before the child is born</w:t>
             </w:r>
           </w:p>
           <w:p>
@@ -12898,7 +13219,11 @@
               <w:pStyle w:val="Body"/>
             </w:pPr>
             <w:r>
-              <w:t>If a parent thinks the husband is not the biological or adopted father of a child born during the marriage, that parent can ask the court to remove the husband’s rights and responsibilities for that child.   This is called “disestablishing paternity.”  You need clear and convincing evidence. There are different ways to do this depending on the facts of the situation. Every case is different so you need to figure out what will work in your case. Some options are:</w:t>
+              <w:t xml:space="preserve">If a parent thinks the husband is not the biological or adopted father of a child born during the marriage, that parent can ask the court to remove the husband’s rights and responsibilities for that child.   This is </w:t>
+            </w:r>
+            <w:r>
+              <w:lastRenderedPageBreak/>
+              <w:t>called “disestablishing paternity.”  You need clear and convincing evidence. There are different ways to do this depending on the facts of the situation. Every case is different so you need to figure out what will work in your case. Some options are:</w:t>
             </w:r>
           </w:p>
           <w:p>
@@ -13056,7 +13381,6 @@
               <w:ind w:left="1215"/>
             </w:pPr>
             <w:r>
-              <w:lastRenderedPageBreak/>
               <w:t xml:space="preserve">the mother only if others are not cooperating and she can provide convincing facts about the paternity </w:t>
             </w:r>
           </w:p>
@@ -13280,6 +13604,7 @@
               <w:rPr>
                 <w:color w:val="auto"/>
               </w:rPr>
+              <w:lastRenderedPageBreak/>
               <w:t>public.courts.alaska.gov/web/forms/docs/dr-306.pdf</w:t>
             </w:r>
           </w:p>
@@ -13582,14 +13907,63 @@
               <w:rPr>
                 <w:color w:val="00B050"/>
               </w:rPr>
-              <w:t>defined('legal_separati</w:t>
+              <w:t xml:space="preserve">defined('legal_separation_or_divorce') </w:t>
             </w:r>
             <w:r>
               <w:rPr>
                 <w:color w:val="00B050"/>
               </w:rPr>
-              <w:lastRenderedPageBreak/>
-              <w:t xml:space="preserve">on_or_divorce') </w:t>
+              <w:t>and not (</w:t>
+            </w:r>
+            <w:r>
+              <w:rPr>
+                <w:color w:val="0070C0"/>
+              </w:rPr>
+              <w:t>agree_or_settle</w:t>
+            </w:r>
+            <w:r>
+              <w:rPr>
+                <w:color w:val="0070C0"/>
+              </w:rPr>
+              <w:t xml:space="preserve"> == </w:t>
+            </w:r>
+            <w:r>
+              <w:rPr>
+                <w:rFonts w:ascii="Tahoma" w:eastAsia="Times New Roman" w:hAnsi="Tahoma" w:cs="Tahoma"/>
+                <w:color w:val="7030A0"/>
+              </w:rPr>
+              <w:t>'no prop debt or pregnancy'</w:t>
+            </w:r>
+            <w:r>
+              <w:rPr>
+                <w:rFonts w:ascii="Tahoma" w:eastAsia="Times New Roman" w:hAnsi="Tahoma" w:cs="Tahoma"/>
+                <w:color w:val="7030A0"/>
+              </w:rPr>
+              <w:t xml:space="preserve"> and </w:t>
+            </w:r>
+            <w:r>
+              <w:rPr>
+                <w:color w:val="00B0F0"/>
+              </w:rPr>
+              <w:t xml:space="preserve">no_prop_or_debt_agree == False and </w:t>
+            </w:r>
+            <w:r>
+              <w:rPr>
+                <w:color w:val="00B0F0"/>
+              </w:rPr>
+              <w:t xml:space="preserve">not </w:t>
+            </w:r>
+            <w:r>
+              <w:rPr>
+                <w:color w:val="00B0F0"/>
+              </w:rPr>
+              <w:t>know_spouse_whereabouts</w:t>
+            </w:r>
+            <w:r>
+              <w:rPr>
+                <w:color w:val="00B050"/>
+              </w:rPr>
+              <w:t>)</w:t>
             </w:r>
             <w:r>
               <w:rPr>
@@ -13746,7 +14120,11 @@
               <w:ind w:left="398"/>
             </w:pPr>
             <w:r>
-              <w:t>Make 2 copies of your forms: 1 copy for your own records and 1 copy for your spouse.  Because you both signed the forms and both have a copy, you do not have to formally "serve" your spouse by mailing documents or using a process server.</w:t>
+              <w:t xml:space="preserve">Make 2 copies of your forms: 1 copy for your own records and 1 copy for your spouse.  Because you both signed the forms and both have a copy, you do not have to formally "serve" your spouse </w:t>
+            </w:r>
+            <w:r>
+              <w:lastRenderedPageBreak/>
+              <w:t>by mailing documents or using a process server.</w:t>
             </w:r>
           </w:p>
           <w:p>
@@ -13918,7 +14296,11 @@
               <w:t xml:space="preserve">: </w:t>
             </w:r>
             <w:r>
-              <w:t>Read the "Domestic Relations Procedural Order" or Standing Order if the clerk gives you one when you file your case</w:t>
+              <w:t xml:space="preserve">Read the "Domestic Relations Procedural Order" or Standing Order if the </w:t>
+            </w:r>
+            <w:r>
+              <w:lastRenderedPageBreak/>
+              <w:t>clerk gives you one when you file your case</w:t>
             </w:r>
           </w:p>
         </w:tc>
@@ -13936,6 +14318,7 @@
               <w:pStyle w:val="Body"/>
             </w:pPr>
             <w:r>
+              <w:lastRenderedPageBreak/>
               <w:t xml:space="preserve">This is the first order from your judge that sets out the basic rules for you and your spouse to follow during the case.  Violating this order can affect the outcome of your case.  The Order states, unless your spouse agrees or the court gives permission: </w:t>
             </w:r>
           </w:p>
@@ -14050,6 +14433,7 @@
               <w:pStyle w:val="Body"/>
             </w:pPr>
             <w:r>
+              <w:lastRenderedPageBreak/>
               <w:t>If you want to do something forbidden by the order, and your spouse will not agree, ask the court by filing a motion and wait for the court's answer before doing it.  You can learn about motions by answering more questions.  If you want to save this Action Plan, be sure to download, save, or print it.  Then return to the Guided Assist page and use the Guided Assist search box to find "Asking for an Order in a Divorce Case When the Issue Can’t Wait for the Court’s Final Decision (Filing a Motion) and Responding to a Motion."</w:t>
             </w:r>
           </w:p>
@@ -14079,6 +14463,7 @@
               <w:rPr>
                 <w:color w:val="00B050"/>
               </w:rPr>
+              <w:lastRenderedPageBreak/>
               <w:t>{%tr endif %}</w:t>
             </w:r>
           </w:p>
@@ -14129,14 +14514,7 @@
               <w:rPr>
                 <w:color w:val="00B0F0"/>
               </w:rPr>
-              <w:t xml:space="preserve">(legal_separation_or_divorce == 'divorce' and ((minor_children and agree_or_settle_kids == 'no') or (not minor_children and agree_or_settle == 'no') or (not minor_children and agree_or_settle == 'no prop debt or pregnancy' and  not </w:t>
-            </w:r>
-            <w:r>
-              <w:rPr>
-                <w:color w:val="00B0F0"/>
-              </w:rPr>
-              <w:lastRenderedPageBreak/>
-              <w:t>no_prop_or_debt_agree and know_spouse_whereabouts))) or (legal_separation_or_divorce == 'legal separation' and agree_or_settle_kids == 'no')</w:t>
+              <w:t>(legal_separation_or_divorce == 'divorce' and ((minor_children and agree_or_settle_kids == 'no') or (not minor_children and agree_or_settle == 'no') or (not minor_children and agree_or_settle == 'no prop debt or pregnancy' and  not no_prop_or_debt_agree and know_spouse_whereabouts))) or (legal_separation_or_divorce == 'legal separation' and agree_or_settle_kids == 'no')</w:t>
             </w:r>
             <w:r>
               <w:rPr>
@@ -14241,7 +14619,11 @@
               <w:pStyle w:val="BodyText"/>
             </w:pPr>
             <w:r>
-              <w:t>You have to give your spouse copies of everything you file in court plus the Summons. This is called “service.” There are special requirements about how to serve your spouse the forms that start the case.</w:t>
+              <w:t xml:space="preserve">You have to give your spouse copies of everything you file in court plus the Summons. This is called “service.” There are special requirements about how to serve your spouse the forms that start the </w:t>
+            </w:r>
+            <w:r>
+              <w:lastRenderedPageBreak/>
+              <w:t>case.</w:t>
             </w:r>
           </w:p>
           <w:p>
@@ -14342,7 +14724,6 @@
               <w:outlineLvl w:val="2"/>
             </w:pPr>
             <w:r>
-              <w:lastRenderedPageBreak/>
               <w:t>Process Server: (more expensive – up to $65 in Alaska – but may be best if your spouse refused to sign for certified mail)</w:t>
             </w:r>
           </w:p>
@@ -14524,7 +14905,11 @@
               <w:pStyle w:val="BodyText"/>
             </w:pPr>
             <w:r>
-              <w:t>If you cannot find your spouse, you may ask the court for permission to serve your spouse in a different way. For example, you can ask to post on the court’s legal notice website, post to someone’s social media account, email, publish in a newspaper that your spouse reads or post at a shelter or some other location your spouse is known to frequent.  Read more about alternate service.</w:t>
+              <w:t xml:space="preserve">If you cannot find your spouse, you may ask the court for permission to </w:t>
+            </w:r>
+            <w:r>
+              <w:lastRenderedPageBreak/>
+              <w:t>serve your spouse in a different way. For example, you can ask to post on the court’s legal notice website, post to someone’s social media account, email, publish in a newspaper that your spouse reads or post at a shelter or some other location your spouse is known to frequent.  Read more about alternate service.</w:t>
             </w:r>
           </w:p>
           <w:p>
@@ -14662,7 +15047,6 @@
               <w:rPr>
                 <w:b/>
               </w:rPr>
-              <w:lastRenderedPageBreak/>
               <w:t>Return of Service</w:t>
             </w:r>
             <w:r>
@@ -14814,7 +15198,14 @@
               <w:rPr>
                 <w:color w:val="0070C0"/>
               </w:rPr>
-              <w:t>(legal_separation_or_divorce == 'divorce' and ((not minor_children and (agree_or_settle == 'no' or (agree_or_settle ==  'no prop debt or pregnancy' and  not no_prop_or_debt_agree and know_spouse_whereabouts))) or  (minor_children and agree_or_settle_kids == 'no'))) or (legal_separation_or_divorce == 'legal separation' and agree_or_settle_kids == 'no')</w:t>
+              <w:t xml:space="preserve">(legal_separation_or_divorce == 'divorce' and ((not minor_children and (agree_or_settle == 'no' or (agree_or_settle ==  'no prop debt or pregnancy' and  not no_prop_or_debt_agree and know_spouse_whereabouts))) or  </w:t>
+            </w:r>
+            <w:r>
+              <w:rPr>
+                <w:color w:val="0070C0"/>
+              </w:rPr>
+              <w:lastRenderedPageBreak/>
+              <w:t>(minor_children and agree_or_settle_kids == 'no'))) or (legal_separation_or_divorce == 'legal separation' and agree_or_settle_kids == 'no')</w:t>
             </w:r>
             <w:r>
               <w:rPr>
@@ -15419,11 +15810,7 @@
               <w:t xml:space="preserve">: </w:t>
             </w:r>
             <w:r>
-              <w:t xml:space="preserve">File to end your </w:t>
-            </w:r>
-            <w:r>
-              <w:lastRenderedPageBreak/>
-              <w:t>marriage when you don't know where your spouse is, there are no children, and there is no property or debt to divide</w:t>
+              <w:t>File to end your marriage when you don't know where your spouse is, there are no children, and there is no property or debt to divide</w:t>
             </w:r>
           </w:p>
         </w:tc>
@@ -15441,12 +15828,7 @@
               <w:pStyle w:val="BodyText"/>
             </w:pPr>
             <w:r>
-              <w:lastRenderedPageBreak/>
-              <w:t xml:space="preserve">Usually when you start a case you are required to give your spouse all the forms you file with the court.  This is called "service."  If you don't know where your spouse is you can ask the court to let you serve by </w:t>
-            </w:r>
-            <w:r>
-              <w:lastRenderedPageBreak/>
-              <w:t>"alternate service."  You can only use "alternate service" after you look for your spouse with "diligent inquiry."  These steps are described below.</w:t>
+              <w:t>Usually when you start a case you are required to give your spouse all the forms you file with the court.  This is called "service."  If you don't know where your spouse is you can ask the court to let you serve by "alternate service."  You can only use "alternate service" after you look for your spouse with "diligent inquiry."  These steps are described below.</w:t>
             </w:r>
           </w:p>
           <w:p>
@@ -15547,6 +15929,7 @@
               <w:outlineLvl w:val="2"/>
             </w:pPr>
             <w:r>
+              <w:lastRenderedPageBreak/>
               <w:t>Make 2 Copies of Your Forms: 1 copy for your own record and 1 copy for your spouse</w:t>
             </w:r>
           </w:p>
@@ -15627,11 +16010,7 @@
               <w:t>Notice to Absent Spouse</w:t>
             </w:r>
             <w:r>
-              <w:t xml:space="preserve"> if the court finds </w:t>
-            </w:r>
-            <w:r>
-              <w:lastRenderedPageBreak/>
-              <w:t>your attempts to notify your spouse to be sufficient.  The court will then post the Notice on the Alaska Court System's legal notice website for 4 weeks in a row.</w:t>
+              <w:t xml:space="preserve"> if the court finds your attempts to notify your spouse to be sufficient.  The court will then post the Notice on the Alaska Court System's legal notice website for 4 weeks in a row.</w:t>
             </w:r>
           </w:p>
           <w:p>
@@ -15796,6 +16175,7 @@
               <w:rPr>
                 <w:b/>
               </w:rPr>
+              <w:lastRenderedPageBreak/>
               <w:t>Exemption From the Payment of Fees</w:t>
             </w:r>
             <w:r>
@@ -16027,11 +16407,7 @@
               <w:ind w:left="405"/>
             </w:pPr>
             <w:r>
-              <w:t xml:space="preserve">Establishing paternity means legally determining the biological father of a child, and can make a big difference in a child's health, financial outlook and sense of identity in knowing who both parents are.  Once established, the father's name can be placed on the child's birth certificate and he has legal and financial responsibility </w:t>
-            </w:r>
-            <w:r>
-              <w:lastRenderedPageBreak/>
-              <w:t xml:space="preserve">for the child.  Disestablishing paternity is legally un-naming a man as the child's biological father.  </w:t>
+              <w:t xml:space="preserve">Establishing paternity means legally determining the biological father of a child, and can make a big difference in a child's health, financial outlook and sense of identity in knowing who both parents are.  Once established, the father's name can be placed on the child's birth certificate and he has legal and financial responsibility for the child.  Disestablishing paternity is legally un-naming a man as the child's biological father.  </w:t>
             </w:r>
           </w:p>
           <w:p>
@@ -16149,6 +16525,7 @@
               <w:rPr>
                 <w:b/>
               </w:rPr>
+              <w:lastRenderedPageBreak/>
               <w:t>Child Support Services Division (CSSD)</w:t>
             </w:r>
             <w:r>
@@ -16188,11 +16565,7 @@
               <w:ind w:left="405"/>
             </w:pPr>
             <w:r>
-              <w:t xml:space="preserve">Sometimes CSSD may decide it cannot do a DNA test based on </w:t>
-            </w:r>
-            <w:r>
-              <w:lastRenderedPageBreak/>
-              <w:t>the specific situation and tell you to file a paternity case in court.</w:t>
+              <w:t>Sometimes CSSD may decide it cannot do a DNA test based on the specific situation and tell you to file a paternity case in court.</w:t>
             </w:r>
           </w:p>
           <w:p>
@@ -16285,7 +16658,11 @@
               <w:pStyle w:val="BodyText"/>
             </w:pPr>
             <w:r>
-              <w:t>If the court decides that the biological father is someone not listed on the birth certificate, you must send a copy of the court order to the Health Analytics &amp; Vital Records to change the birth certificate.  After the birth certificate is changed, the child is considered "legitimated" and the heir of that father. This means that if the child should be eligible for any medical or financial benefits connected to the father such as health insurance, or benefits based on military service or being Alaska Native or American Indian. Also, if the father dies, the child will be able to inherit and collect financial or medical benefits that the child may be eligible for such as Social Security Children's Insurance Benefits or military benefits. If you do not notify Health Analytics &amp; Vital Records to change the birth certificate, the child may miss out on these benefits.</w:t>
+              <w:t xml:space="preserve">If the court decides that the biological father is someone not listed on the birth certificate, you must send a copy of the court order to the Health Analytics &amp; Vital Records to change the birth certificate.  After the birth certificate is changed, the child is considered "legitimated" and the heir of that father. This means that if the child should be eligible for any medical or financial benefits connected to the father such as health insurance, or benefits based on military service or being Alaska Native or American Indian. Also, if the father dies, the child will be able to inherit and collect financial or medical benefits that the child may be eligible for such as Social Security Children's </w:t>
+            </w:r>
+            <w:r>
+              <w:lastRenderedPageBreak/>
+              <w:t>Insurance Benefits or military benefits. If you do not notify Health Analytics &amp; Vital Records to change the birth certificate, the child may miss out on these benefits.</w:t>
             </w:r>
           </w:p>
           <w:p>
@@ -16677,7 +17054,11 @@
               <w:ind w:left="408"/>
             </w:pPr>
             <w:r>
-              <w:t>Reaching an agreement may be more cooperative than dealing with the issues in a trial, where each spouse presents evidence and makes arguments about what they want the judge to decide</w:t>
+              <w:t xml:space="preserve">Reaching an agreement may be more cooperative than dealing with the issues in a trial, where each spouse presents evidence </w:t>
+            </w:r>
+            <w:r>
+              <w:lastRenderedPageBreak/>
+              <w:t>and makes arguments about what they want the judge to decide</w:t>
             </w:r>
           </w:p>
           <w:p>
@@ -16747,7 +17128,6 @@
               <w:outlineLvl w:val="2"/>
             </w:pPr>
             <w:r>
-              <w:lastRenderedPageBreak/>
               <w:t>Mediation</w:t>
             </w:r>
           </w:p>
@@ -16857,6 +17237,7 @@
               <w:outlineLvl w:val="2"/>
             </w:pPr>
             <w:r>
+              <w:lastRenderedPageBreak/>
               <w:t>Watch a video</w:t>
             </w:r>
           </w:p>
@@ -16922,7 +17303,6 @@
               <w:ind w:left="402"/>
             </w:pPr>
             <w:r>
-              <w:lastRenderedPageBreak/>
               <w:t xml:space="preserve">Depending on your income, you may qualify for </w:t>
             </w:r>
             <w:hyperlink r:id="rId231" w:history="1">
@@ -17270,6 +17650,7 @@
               <w:rPr>
                 <w:color w:val="1F4E79" w:themeColor="accent5" w:themeShade="80"/>
               </w:rPr>
+              <w:lastRenderedPageBreak/>
               <w:t>{%</w:t>
             </w:r>
             <w:r>
@@ -17494,16 +17875,7 @@
                 <w:bCs/>
                 <w:color w:val="1F4E79" w:themeColor="accent5" w:themeShade="80"/>
               </w:rPr>
-              <w:t xml:space="preserve"> </w:t>
-            </w:r>
-            <w:r>
-              <w:rPr>
-                <w:b/>
-                <w:bCs/>
-                <w:color w:val="1F4E79" w:themeColor="accent5" w:themeShade="80"/>
-              </w:rPr>
-              <w:lastRenderedPageBreak/>
-              <w:t>No Children</w:t>
+              <w:t xml:space="preserve"> No Children</w:t>
             </w:r>
             <w:r>
               <w:rPr>
@@ -17818,6 +18190,7 @@
               <w:rPr>
                 <w:color w:val="FFC000"/>
               </w:rPr>
+              <w:lastRenderedPageBreak/>
               <w:t>{% else %}</w:t>
             </w:r>
           </w:p>
@@ -17994,9 +18367,6 @@
             </w:r>
             <w:r>
               <w:br/>
-            </w:r>
-            <w:r>
-              <w:lastRenderedPageBreak/>
               <w:t xml:space="preserve">as a  </w:t>
             </w:r>
             <w:hyperlink r:id="rId257" w:history="1">
@@ -18269,6 +18639,7 @@
               <w:rPr>
                 <w:color w:val="FFC000"/>
               </w:rPr>
+              <w:lastRenderedPageBreak/>
               <w:t>{% else %}</w:t>
             </w:r>
           </w:p>
@@ -18419,14 +18790,7 @@
               <w:rPr>
                 <w:color w:val="FF0000"/>
               </w:rPr>
-              <w:t xml:space="preserve">{%tr if </w:t>
-            </w:r>
-            <w:r>
-              <w:rPr>
-                <w:color w:val="FF0000"/>
-              </w:rPr>
-              <w:lastRenderedPageBreak/>
-              <w:t>domestic_violence %}</w:t>
+              <w:t>{%tr if domestic_violence %}</w:t>
             </w:r>
           </w:p>
         </w:tc>
@@ -18612,12 +18976,19 @@
               <w:rPr>
                 <w:color w:val="7030A0"/>
               </w:rPr>
-              <w:t xml:space="preserve"> == 'no prop debt or pregnancy' and no_prop_or_debt_agree) or </w:t>
+              <w:t xml:space="preserve"> == 'no prop debt or pregnancy' and </w:t>
             </w:r>
             <w:r>
               <w:rPr>
                 <w:color w:val="7030A0"/>
               </w:rPr>
+              <w:lastRenderedPageBreak/>
+              <w:t xml:space="preserve">no_prop_or_debt_agree) or </w:t>
+            </w:r>
+            <w:r>
+              <w:rPr>
+                <w:color w:val="7030A0"/>
+              </w:rPr>
               <w:t>agree_or_settle</w:t>
             </w:r>
             <w:r>
@@ -18790,7 +19161,6 @@
               <w:ind w:left="408"/>
             </w:pPr>
             <w:r>
-              <w:lastRenderedPageBreak/>
               <w:t>one spouse’s main goal is to finish the case and be done in a safe manner so they are willing to give up some things in the agreement that they may be entitled to under the law.</w:t>
             </w:r>
           </w:p>
@@ -18993,6 +19363,7 @@
               <w:ind w:left="408"/>
             </w:pPr>
             <w:r>
+              <w:lastRenderedPageBreak/>
               <w:t>A "history of domestic violence" is defined by the law as either one incident of domestic violence that caused serious physical injury, or more than one incident.  The parent's domestic violence behavior needs to fit under one of the domestic violence crimes in the law.  There does not have to be a protective order or criminal case for the court to find a parent has a history of domestic violence.  The court can find domestic violence based on one parent's testimony.</w:t>
             </w:r>
           </w:p>
@@ -19111,7 +19482,6 @@
               <w:outlineLvl w:val="2"/>
             </w:pPr>
             <w:r>
-              <w:lastRenderedPageBreak/>
               <w:t xml:space="preserve">Contact between Parent </w:t>
             </w:r>
             <w:r>
@@ -19287,7 +19657,11 @@
               <w:pStyle w:val="BodyText"/>
             </w:pPr>
             <w:r>
-              <w:t>The judge will only know about your domestic violence concerns if you state them in the documents you file and when you talk in court.  If you have concerns for the children’s safety when in the care of the other parent, or for yourself when interacting with the other parent, describe them to the judge.  If the judge is going to allow the other parent to have parenting time (visitation) with the children, you can suggest ways to address your concerns.  Some options include:</w:t>
+              <w:t xml:space="preserve">The judge will only know about your domestic violence concerns if you state them in the documents you file and when you talk in court.  If you have concerns for the children’s safety when in the care of the other parent, or for yourself when interacting with the other parent, describe </w:t>
+            </w:r>
+            <w:r>
+              <w:lastRenderedPageBreak/>
+              <w:t>them to the judge.  If the judge is going to allow the other parent to have parenting time (visitation) with the children, you can suggest ways to address your concerns.  Some options include:</w:t>
             </w:r>
           </w:p>
           <w:p>
@@ -19368,7 +19742,6 @@
               <w:ind w:left="408"/>
             </w:pPr>
             <w:r>
-              <w:lastRenderedPageBreak/>
               <w:t>supervised exchanges by a willing and available third party who you trust,</w:t>
             </w:r>
           </w:p>
@@ -19560,6 +19933,7 @@
               <w:rPr>
                 <w:b/>
               </w:rPr>
+              <w:lastRenderedPageBreak/>
               <w:t xml:space="preserve">Child Custody Jurisdiction Affidavit, </w:t>
             </w:r>
             <w:hyperlink r:id="rId270" w:history="1">
@@ -19739,11 +20113,7 @@
               <w:t>:</w:t>
             </w:r>
             <w:r>
-              <w:t xml:space="preserve"> File for default if your spouse </w:t>
-            </w:r>
-            <w:r>
-              <w:lastRenderedPageBreak/>
-              <w:t>does not respond within 20 days</w:t>
+              <w:t xml:space="preserve"> File for default if your spouse does not respond within 20 days</w:t>
             </w:r>
           </w:p>
         </w:tc>
@@ -19762,7 +20132,6 @@
               <w:outlineLvl w:val="2"/>
             </w:pPr>
             <w:r>
-              <w:lastRenderedPageBreak/>
               <w:t>Wait 20 days</w:t>
             </w:r>
           </w:p>
@@ -19771,11 +20140,7 @@
               <w:pStyle w:val="BodyText"/>
             </w:pPr>
             <w:r>
-              <w:t xml:space="preserve">If your spouse does not file an Answer within 20 days of being served your Complaint, you may ask the court to “default” the other side and grant you everything you asked for. To do this, you must have proof </w:t>
-            </w:r>
-            <w:r>
-              <w:lastRenderedPageBreak/>
-              <w:t>that you served the other party according to the rules.</w:t>
+              <w:t>If your spouse does not file an Answer within 20 days of being served your Complaint, you may ask the court to “default” the other side and grant you everything you asked for. To do this, you must have proof that you served the other party according to the rules.</w:t>
             </w:r>
           </w:p>
           <w:p>
@@ -20130,6 +20495,7 @@
               </w:rPr>
             </w:pPr>
             <w:r>
+              <w:lastRenderedPageBreak/>
               <w:t xml:space="preserve"> </w:t>
             </w:r>
             <w:r>
@@ -20366,7 +20732,6 @@
               <w:rPr>
                 <w:color w:val="FFC000"/>
               </w:rPr>
-              <w:lastRenderedPageBreak/>
               <w:t>{% endif %}</w:t>
             </w:r>
           </w:p>
@@ -20557,6 +20922,7 @@
               <w:ind w:left="405"/>
             </w:pPr>
             <w:r>
+              <w:lastRenderedPageBreak/>
               <w:t xml:space="preserve">Legal Separation with Property and No Children Findings of Fact and Conclusions of Law, </w:t>
             </w:r>
             <w:hyperlink r:id="rId288" w:history="1">
@@ -20647,11 +21013,7 @@
               <w:ind w:left="855"/>
             </w:pPr>
             <w:r>
-              <w:t xml:space="preserve">Fill out the top section with your contact information and the </w:t>
-            </w:r>
-            <w:r>
-              <w:lastRenderedPageBreak/>
-              <w:t>case name and number just like it appears on the Complaint.</w:t>
+              <w:t>Fill out the top section with your contact information and the case name and number just like it appears on the Complaint.</w:t>
             </w:r>
           </w:p>
           <w:p>
@@ -21387,7 +21749,15 @@
       </w:r>
       <w:r>
         <w:br/>
-        <w:t>Also don't we want everyone to always make and keep a copy of everything they send to their spouse as well as filng at court?</w:t>
+        <w:t xml:space="preserve">Also don't we want everyone to always make and keep a copy of everything they send to their spouse as well as </w:t>
+      </w:r>
+      <w:proofErr w:type="spellStart"/>
+      <w:r>
+        <w:t>filng</w:t>
+      </w:r>
+      <w:proofErr w:type="spellEnd"/>
+      <w:r>
+        <w:t xml:space="preserve"> at court?</w:t>
       </w:r>
     </w:p>
   </w:comment>

</xml_diff>

<commit_message>
Fixed uncontested what to expect step in docx - missing in accordion steps and tests
</commit_message>
<xml_diff>
--- a/docassemble/DivorceDissolutionSeparationActionPlan/data/templates/divorce_dissolution_separation_action_plan.docx
+++ b/docassemble/DivorceDissolutionSeparationActionPlan/data/templates/divorce_dissolution_separation_action_plan.docx
@@ -945,14 +945,27 @@
             <w:r>
               <w:t xml:space="preserve">Step </w:t>
             </w:r>
-            <w:fldSimple w:instr=" SEQ stepList \* MERGEFORMAT ">
-              <w:r>
-                <w:rPr>
-                  <w:noProof/>
-                </w:rPr>
-                <w:t>1</w:t>
-              </w:r>
-            </w:fldSimple>
+            <w:r>
+              <w:fldChar w:fldCharType="begin"/>
+            </w:r>
+            <w:r>
+              <w:instrText xml:space="preserve"> SEQ stepList \* MERGEFORMAT </w:instrText>
+            </w:r>
+            <w:r>
+              <w:fldChar w:fldCharType="separate"/>
+            </w:r>
+            <w:r>
+              <w:rPr>
+                <w:noProof/>
+              </w:rPr>
+              <w:t>1</w:t>
+            </w:r>
+            <w:r>
+              <w:rPr>
+                <w:noProof/>
+              </w:rPr>
+              <w:fldChar w:fldCharType="end"/>
+            </w:r>
             <w:r>
               <w:rPr>
                 <w:noProof/>
@@ -1221,14 +1234,27 @@
             <w:r>
               <w:t xml:space="preserve">Step </w:t>
             </w:r>
-            <w:fldSimple w:instr=" SEQ stepList  \* MERGEFORMAT ">
-              <w:r>
-                <w:rPr>
-                  <w:noProof/>
-                </w:rPr>
-                <w:t>2</w:t>
-              </w:r>
-            </w:fldSimple>
+            <w:r>
+              <w:fldChar w:fldCharType="begin"/>
+            </w:r>
+            <w:r>
+              <w:instrText xml:space="preserve"> SEQ stepList  \* MERGEFORMAT </w:instrText>
+            </w:r>
+            <w:r>
+              <w:fldChar w:fldCharType="separate"/>
+            </w:r>
+            <w:r>
+              <w:rPr>
+                <w:noProof/>
+              </w:rPr>
+              <w:t>2</w:t>
+            </w:r>
+            <w:r>
+              <w:rPr>
+                <w:noProof/>
+              </w:rPr>
+              <w:fldChar w:fldCharType="end"/>
+            </w:r>
             <w:r>
               <w:t xml:space="preserve">: </w:t>
             </w:r>
@@ -1839,8 +1865,9 @@
                 <w:sz w:val="22"/>
                 <w:szCs w:val="22"/>
               </w:rPr>
-              <w:t>in the other s</w:t>
-            </w:r>
+              <w:t xml:space="preserve">in the other </w:t>
+            </w:r>
+            <w:proofErr w:type="spellStart"/>
             <w:r>
               <w:rPr>
                 <w:rFonts w:ascii="Arial" w:hAnsi="Arial" w:cs="Arial"/>
@@ -1849,7 +1876,7 @@
                 <w:sz w:val="22"/>
                 <w:szCs w:val="22"/>
               </w:rPr>
-              <w:t>t</w:t>
+              <w:t>s</w:t>
             </w:r>
             <w:r>
               <w:rPr>
@@ -1859,7 +1886,7 @@
                 <w:sz w:val="22"/>
                 <w:szCs w:val="22"/>
               </w:rPr>
-              <w:t>ate</w:t>
+              <w:t>t</w:t>
             </w:r>
             <w:r>
               <w:rPr>
@@ -1869,7 +1896,7 @@
                 <w:sz w:val="22"/>
                 <w:szCs w:val="22"/>
               </w:rPr>
-              <w:t>to close its case.</w:t>
+              <w:t>ate</w:t>
             </w:r>
             <w:r>
               <w:rPr>
@@ -1879,8 +1906,9 @@
                 <w:sz w:val="22"/>
                 <w:szCs w:val="22"/>
               </w:rPr>
-              <w:t xml:space="preserve"> </w:t>
-            </w:r>
+              <w:t>to</w:t>
+            </w:r>
+            <w:proofErr w:type="spellEnd"/>
             <w:r>
               <w:rPr>
                 <w:rFonts w:ascii="Arial" w:hAnsi="Arial" w:cs="Arial"/>
@@ -1889,7 +1917,7 @@
                 <w:sz w:val="22"/>
                 <w:szCs w:val="22"/>
               </w:rPr>
-              <w:t xml:space="preserve">Talk to a lawyer in the other state or search the </w:t>
+              <w:t xml:space="preserve"> close its case.</w:t>
             </w:r>
             <w:r>
               <w:rPr>
@@ -1899,7 +1927,7 @@
                 <w:sz w:val="22"/>
                 <w:szCs w:val="22"/>
               </w:rPr>
-              <w:t>I</w:t>
+              <w:t xml:space="preserve"> </w:t>
             </w:r>
             <w:r>
               <w:rPr>
@@ -1909,7 +1937,7 @@
                 <w:sz w:val="22"/>
                 <w:szCs w:val="22"/>
               </w:rPr>
-              <w:t xml:space="preserve">nternet </w:t>
+              <w:t xml:space="preserve">Talk to a lawyer in the other state or search the </w:t>
             </w:r>
             <w:r>
               <w:rPr>
@@ -1919,6 +1947,26 @@
                 <w:sz w:val="22"/>
                 <w:szCs w:val="22"/>
               </w:rPr>
+              <w:t>I</w:t>
+            </w:r>
+            <w:r>
+              <w:rPr>
+                <w:rFonts w:ascii="Arial" w:hAnsi="Arial" w:cs="Arial"/>
+                <w:color w:val="auto"/>
+                <w:spacing w:val="0"/>
+                <w:sz w:val="22"/>
+                <w:szCs w:val="22"/>
+              </w:rPr>
+              <w:t xml:space="preserve">nternet </w:t>
+            </w:r>
+            <w:r>
+              <w:rPr>
+                <w:rFonts w:ascii="Arial" w:hAnsi="Arial" w:cs="Arial"/>
+                <w:color w:val="auto"/>
+                <w:spacing w:val="0"/>
+                <w:sz w:val="22"/>
+                <w:szCs w:val="22"/>
+              </w:rPr>
               <w:t>to learn about that state's self-help resources and forms.</w:t>
             </w:r>
           </w:p>
@@ -2063,7 +2111,15 @@
               <w:br/>
             </w:r>
             <w:r>
-              <w:t>courts.alaska.gov/courtdir/index.htm</w:t>
+              <w:t>courts.alaska.gov/</w:t>
+            </w:r>
+            <w:proofErr w:type="spellStart"/>
+            <w:r>
+              <w:t>courtdir</w:t>
+            </w:r>
+            <w:proofErr w:type="spellEnd"/>
+            <w:r>
+              <w:t>/index.htm</w:t>
             </w:r>
           </w:p>
           <w:p>
@@ -2082,7 +2138,15 @@
               <w:br/>
             </w:r>
             <w:r>
-              <w:t>records.courts.alaska.gov/eaccess/home.page.2</w:t>
+              <w:t>records.courts.alaska.gov/</w:t>
+            </w:r>
+            <w:proofErr w:type="spellStart"/>
+            <w:r>
+              <w:t>eaccess</w:t>
+            </w:r>
+            <w:proofErr w:type="spellEnd"/>
+            <w:r>
+              <w:t>/home.page.2</w:t>
             </w:r>
           </w:p>
         </w:tc>
@@ -2225,14 +2289,27 @@
             <w:r>
               <w:t xml:space="preserve">Step </w:t>
             </w:r>
-            <w:fldSimple w:instr=" SEQ stepList \* MERGEFORMAT ">
-              <w:r>
-                <w:rPr>
-                  <w:noProof/>
-                </w:rPr>
-                <w:t>3</w:t>
-              </w:r>
-            </w:fldSimple>
+            <w:r>
+              <w:fldChar w:fldCharType="begin"/>
+            </w:r>
+            <w:r>
+              <w:instrText xml:space="preserve"> SEQ stepList \* MERGEFORMAT </w:instrText>
+            </w:r>
+            <w:r>
+              <w:fldChar w:fldCharType="separate"/>
+            </w:r>
+            <w:r>
+              <w:rPr>
+                <w:noProof/>
+              </w:rPr>
+              <w:t>3</w:t>
+            </w:r>
+            <w:r>
+              <w:rPr>
+                <w:noProof/>
+              </w:rPr>
+              <w:fldChar w:fldCharType="end"/>
+            </w:r>
             <w:r>
               <w:rPr>
                 <w:noProof/>
@@ -2633,7 +2710,15 @@
               <w:t xml:space="preserve">{%tr </w:t>
             </w:r>
             <w:r>
-              <w:t xml:space="preserve">if talk_to_spouse </w:t>
+              <w:t xml:space="preserve">if </w:t>
+            </w:r>
+            <w:proofErr w:type="spellStart"/>
+            <w:r>
+              <w:t>talk_to_spouse</w:t>
+            </w:r>
+            <w:proofErr w:type="spellEnd"/>
+            <w:r>
+              <w:t xml:space="preserve"> </w:t>
             </w:r>
             <w:r>
               <w:t>%}</w:t>
@@ -2677,14 +2762,27 @@
             <w:r>
               <w:t xml:space="preserve">Step </w:t>
             </w:r>
-            <w:fldSimple w:instr=" SEQ stepList \* MERGEFORMAT ">
-              <w:r>
-                <w:rPr>
-                  <w:noProof/>
-                </w:rPr>
-                <w:t>4</w:t>
-              </w:r>
-            </w:fldSimple>
+            <w:r>
+              <w:fldChar w:fldCharType="begin"/>
+            </w:r>
+            <w:r>
+              <w:instrText xml:space="preserve"> SEQ stepList \* MERGEFORMAT </w:instrText>
+            </w:r>
+            <w:r>
+              <w:fldChar w:fldCharType="separate"/>
+            </w:r>
+            <w:r>
+              <w:rPr>
+                <w:noProof/>
+              </w:rPr>
+              <w:t>4</w:t>
+            </w:r>
+            <w:r>
+              <w:rPr>
+                <w:noProof/>
+              </w:rPr>
+              <w:fldChar w:fldCharType="end"/>
+            </w:r>
             <w:r>
               <w:t xml:space="preserve">: </w:t>
             </w:r>
@@ -3417,7 +3515,21 @@
               <w:rPr>
                 <w:rStyle w:val="BodyTextChar"/>
               </w:rPr>
-              <w:t>LegalNav.org/resource/alaska-free-legal-answers</w:t>
+              <w:t>LegalNav.org/resource/</w:t>
+            </w:r>
+            <w:proofErr w:type="spellStart"/>
+            <w:r>
+              <w:rPr>
+                <w:rStyle w:val="BodyTextChar"/>
+              </w:rPr>
+              <w:t>alaska</w:t>
+            </w:r>
+            <w:proofErr w:type="spellEnd"/>
+            <w:r>
+              <w:rPr>
+                <w:rStyle w:val="BodyTextChar"/>
+              </w:rPr>
+              <w:t>-free-legal-answers</w:t>
             </w:r>
           </w:p>
           <w:p>
@@ -3472,8 +3584,13 @@
               <w:br/>
             </w:r>
             <w:r>
-              <w:t>courts.alaska.gov/shc/family/shcforms.htm#start</w:t>
-            </w:r>
+              <w:t>courts.alaska.gov/shc/family/</w:t>
+            </w:r>
+            <w:proofErr w:type="spellStart"/>
+            <w:r>
+              <w:t>shcforms.htm#start</w:t>
+            </w:r>
+            <w:proofErr w:type="spellEnd"/>
           </w:p>
         </w:tc>
       </w:tr>
@@ -3609,14 +3726,27 @@
             <w:r>
               <w:t xml:space="preserve">Step </w:t>
             </w:r>
-            <w:fldSimple w:instr=" SEQ stepList \* MERGEFORMAT ">
-              <w:r>
-                <w:rPr>
-                  <w:noProof/>
-                </w:rPr>
-                <w:t>5</w:t>
-              </w:r>
-            </w:fldSimple>
+            <w:r>
+              <w:fldChar w:fldCharType="begin"/>
+            </w:r>
+            <w:r>
+              <w:instrText xml:space="preserve"> SEQ stepList \* MERGEFORMAT </w:instrText>
+            </w:r>
+            <w:r>
+              <w:fldChar w:fldCharType="separate"/>
+            </w:r>
+            <w:r>
+              <w:rPr>
+                <w:noProof/>
+              </w:rPr>
+              <w:t>5</w:t>
+            </w:r>
+            <w:r>
+              <w:rPr>
+                <w:noProof/>
+              </w:rPr>
+              <w:fldChar w:fldCharType="end"/>
+            </w:r>
             <w:r>
               <w:rPr>
                 <w:noProof/>
@@ -4124,10 +4254,7 @@
               <w:t xml:space="preserve"> </w:t>
             </w:r>
             <w:r>
-              <w:t xml:space="preserve">Most courts will set a hearing to ask you about the </w:t>
-            </w:r>
-            <w:r>
-              <w:t>agreement</w:t>
+              <w:t>Most courts will set a hearing to ask you about the agreement</w:t>
             </w:r>
             <w:r>
               <w:t xml:space="preserve"> </w:t>
@@ -4313,8 +4440,13 @@
               <w:br/>
             </w:r>
             <w:r>
-              <w:t>courts.alaska.gov/forms/index.htm#dissolution</w:t>
-            </w:r>
+              <w:t>courts.alaska.gov/forms/</w:t>
+            </w:r>
+            <w:proofErr w:type="spellStart"/>
+            <w:r>
+              <w:t>index.htm#dissolution</w:t>
+            </w:r>
+            <w:proofErr w:type="spellEnd"/>
           </w:p>
         </w:tc>
       </w:tr>
@@ -4397,14 +4529,22 @@
               <w:rPr>
                 <w:color w:val="002060"/>
               </w:rPr>
-              <w:t xml:space="preserve"> 'l</w:t>
-            </w:r>
+              <w:t xml:space="preserve"> '</w:t>
+            </w:r>
+            <w:proofErr w:type="spellStart"/>
             <w:r>
               <w:rPr>
                 <w:color w:val="002060"/>
               </w:rPr>
+              <w:t>l</w:t>
+            </w:r>
+            <w:r>
+              <w:rPr>
+                <w:color w:val="002060"/>
+              </w:rPr>
               <w:t>egal_separation</w:t>
             </w:r>
+            <w:proofErr w:type="spellEnd"/>
             <w:r>
               <w:rPr>
                 <w:color w:val="002060"/>
@@ -4458,27 +4598,14 @@
             <w:r>
               <w:t xml:space="preserve">Step </w:t>
             </w:r>
-            <w:r>
-              <w:fldChar w:fldCharType="begin"/>
-            </w:r>
-            <w:r>
-              <w:instrText xml:space="preserve"> SEQ stepList \* MERGEFORMAT </w:instrText>
-            </w:r>
-            <w:r>
-              <w:fldChar w:fldCharType="separate"/>
-            </w:r>
-            <w:r>
-              <w:rPr>
-                <w:noProof/>
-              </w:rPr>
-              <w:t>7</w:t>
-            </w:r>
-            <w:r>
-              <w:rPr>
-                <w:noProof/>
-              </w:rPr>
-              <w:fldChar w:fldCharType="end"/>
-            </w:r>
+            <w:fldSimple w:instr=" SEQ stepList \* MERGEFORMAT ">
+              <w:r>
+                <w:rPr>
+                  <w:noProof/>
+                </w:rPr>
+                <w:t>7</w:t>
+              </w:r>
+            </w:fldSimple>
             <w:r>
               <w:rPr>
                 <w:noProof/>
@@ -4743,14 +4870,27 @@
             <w:r>
               <w:t xml:space="preserve">Step </w:t>
             </w:r>
-            <w:fldSimple w:instr=" SEQ stepList \* MERGEFORMAT ">
-              <w:r>
-                <w:rPr>
-                  <w:noProof/>
-                </w:rPr>
-                <w:t>8</w:t>
-              </w:r>
-            </w:fldSimple>
+            <w:r>
+              <w:fldChar w:fldCharType="begin"/>
+            </w:r>
+            <w:r>
+              <w:instrText xml:space="preserve"> SEQ stepList \* MERGEFORMAT </w:instrText>
+            </w:r>
+            <w:r>
+              <w:fldChar w:fldCharType="separate"/>
+            </w:r>
+            <w:r>
+              <w:rPr>
+                <w:noProof/>
+              </w:rPr>
+              <w:t>8</w:t>
+            </w:r>
+            <w:r>
+              <w:rPr>
+                <w:noProof/>
+              </w:rPr>
+              <w:fldChar w:fldCharType="end"/>
+            </w:r>
             <w:r>
               <w:t>:</w:t>
             </w:r>
@@ -4924,7 +5064,21 @@
               <w:rPr>
                 <w:color w:val="FFC000"/>
               </w:rPr>
-              <w:t xml:space="preserve"> in('husband','not husband')</w:t>
+              <w:t xml:space="preserve"> in('</w:t>
+            </w:r>
+            <w:proofErr w:type="spellStart"/>
+            <w:r>
+              <w:rPr>
+                <w:color w:val="FFC000"/>
+              </w:rPr>
+              <w:t>husband','not</w:t>
+            </w:r>
+            <w:proofErr w:type="spellEnd"/>
+            <w:r>
+              <w:rPr>
+                <w:color w:val="FFC000"/>
+              </w:rPr>
+              <w:t xml:space="preserve"> husband')</w:t>
             </w:r>
             <w:r>
               <w:rPr>
@@ -5091,7 +5245,7 @@
               <w:rPr>
                 <w:color w:val="FFC000"/>
               </w:rPr>
-              <w:t>{%p endif %}</w:t>
+              <w:t>{% endif %}</w:t>
             </w:r>
           </w:p>
           <w:p>
@@ -6079,7 +6233,21 @@
               <w:rPr>
                 <w:color w:val="00B050"/>
               </w:rPr>
-              <w:t>in('yes','dont know')</w:t>
+              <w:t>in('yes','</w:t>
+            </w:r>
+            <w:proofErr w:type="spellStart"/>
+            <w:r>
+              <w:rPr>
+                <w:color w:val="00B050"/>
+              </w:rPr>
+              <w:t>dont</w:t>
+            </w:r>
+            <w:proofErr w:type="spellEnd"/>
+            <w:r>
+              <w:rPr>
+                <w:color w:val="00B050"/>
+              </w:rPr>
+              <w:t xml:space="preserve"> know')</w:t>
             </w:r>
             <w:r>
               <w:rPr>
@@ -6497,27 +6665,14 @@
             <w:r>
               <w:t xml:space="preserve">Step </w:t>
             </w:r>
-            <w:r>
-              <w:fldChar w:fldCharType="begin"/>
-            </w:r>
-            <w:r>
-              <w:instrText xml:space="preserve"> SEQ stepList \* MERGEFORMAT </w:instrText>
-            </w:r>
-            <w:r>
-              <w:fldChar w:fldCharType="separate"/>
-            </w:r>
-            <w:r>
-              <w:rPr>
-                <w:noProof/>
-              </w:rPr>
-              <w:t>9</w:t>
-            </w:r>
-            <w:r>
-              <w:rPr>
-                <w:noProof/>
-              </w:rPr>
-              <w:fldChar w:fldCharType="end"/>
-            </w:r>
+            <w:fldSimple w:instr=" SEQ stepList \* MERGEFORMAT ">
+              <w:r>
+                <w:rPr>
+                  <w:noProof/>
+                </w:rPr>
+                <w:t>9</w:t>
+              </w:r>
+            </w:fldSimple>
             <w:r>
               <w:t xml:space="preserve">: </w:t>
             </w:r>
@@ -7389,12 +7544,14 @@
               </w:rPr>
               <w:t xml:space="preserve">{% if </w:t>
             </w:r>
+            <w:proofErr w:type="spellStart"/>
             <w:r>
               <w:rPr>
                 <w:color w:val="92D050"/>
               </w:rPr>
               <w:t>husband_is_father</w:t>
             </w:r>
+            <w:proofErr w:type="spellEnd"/>
             <w:r>
               <w:rPr>
                 <w:color w:val="92D050"/>
@@ -7808,14 +7965,26 @@
               <w:t xml:space="preserve">ll of the people involved in the case sign </w:t>
             </w:r>
             <w:r>
-              <w:t>an affidavit, the</w:t>
+              <w:t xml:space="preserve">an affidavit, </w:t>
+            </w:r>
+            <w:proofErr w:type="spellStart"/>
+            <w:r>
+              <w:t>the</w:t>
             </w:r>
             <w:r>
               <w:rPr>
                 <w:b/>
                 <w:bCs/>
               </w:rPr>
-              <w:t>Three-Way Affidavit to Disestablish and Establish Paternity, SHC-151</w:t>
+              <w:t>Three</w:t>
+            </w:r>
+            <w:proofErr w:type="spellEnd"/>
+            <w:r>
+              <w:rPr>
+                <w:b/>
+                <w:bCs/>
+              </w:rPr>
+              <w:t>-Way Affidavit to Disestablish and Establish Paternity, SHC-151</w:t>
             </w:r>
             <w:r>
               <w:t xml:space="preserve"> (</w:t>
@@ -8900,27 +9069,14 @@
               <w:lastRenderedPageBreak/>
               <w:t xml:space="preserve">Step </w:t>
             </w:r>
-            <w:r>
-              <w:fldChar w:fldCharType="begin"/>
-            </w:r>
-            <w:r>
-              <w:instrText xml:space="preserve"> SEQ stepList \* MERGEFORMAT </w:instrText>
-            </w:r>
-            <w:r>
-              <w:fldChar w:fldCharType="separate"/>
-            </w:r>
-            <w:r>
-              <w:rPr>
-                <w:noProof/>
-              </w:rPr>
-              <w:t>10</w:t>
-            </w:r>
-            <w:r>
-              <w:rPr>
-                <w:noProof/>
-              </w:rPr>
-              <w:fldChar w:fldCharType="end"/>
-            </w:r>
+            <w:fldSimple w:instr=" SEQ stepList \* MERGEFORMAT ">
+              <w:r>
+                <w:rPr>
+                  <w:noProof/>
+                </w:rPr>
+                <w:t>10</w:t>
+              </w:r>
+            </w:fldSimple>
             <w:r>
               <w:t xml:space="preserve">: </w:t>
             </w:r>
@@ -9972,7 +10128,21 @@
               <w:rPr>
                 <w:color w:val="0070C0"/>
               </w:rPr>
-              <w:t>{% if husband_is_father %}</w:t>
+              <w:t xml:space="preserve">{% if </w:t>
+            </w:r>
+            <w:proofErr w:type="spellStart"/>
+            <w:r>
+              <w:rPr>
+                <w:color w:val="0070C0"/>
+              </w:rPr>
+              <w:t>husband_is_father</w:t>
+            </w:r>
+            <w:proofErr w:type="spellEnd"/>
+            <w:r>
+              <w:rPr>
+                <w:color w:val="0070C0"/>
+              </w:rPr>
+              <w:t xml:space="preserve"> %}</w:t>
             </w:r>
           </w:p>
           <w:p>
@@ -11070,27 +11240,14 @@
             <w:r>
               <w:t xml:space="preserve">Step </w:t>
             </w:r>
-            <w:r>
-              <w:fldChar w:fldCharType="begin"/>
-            </w:r>
-            <w:r>
-              <w:instrText xml:space="preserve"> SEQ stepList \* MERGEFORMAT </w:instrText>
-            </w:r>
-            <w:r>
-              <w:fldChar w:fldCharType="separate"/>
-            </w:r>
-            <w:r>
-              <w:rPr>
-                <w:noProof/>
-              </w:rPr>
-              <w:t>11</w:t>
-            </w:r>
-            <w:r>
-              <w:rPr>
-                <w:noProof/>
-              </w:rPr>
-              <w:fldChar w:fldCharType="end"/>
-            </w:r>
+            <w:fldSimple w:instr=" SEQ stepList \* MERGEFORMAT ">
+              <w:r>
+                <w:rPr>
+                  <w:noProof/>
+                </w:rPr>
+                <w:t>11</w:t>
+              </w:r>
+            </w:fldSimple>
             <w:r>
               <w:t xml:space="preserve">: </w:t>
             </w:r>
@@ -12067,7 +12224,21 @@
               <w:rPr>
                 <w:color w:val="0070C0"/>
               </w:rPr>
-              <w:t>{% if husband_is_father %}</w:t>
+              <w:t xml:space="preserve">{% if </w:t>
+            </w:r>
+            <w:proofErr w:type="spellStart"/>
+            <w:r>
+              <w:rPr>
+                <w:color w:val="0070C0"/>
+              </w:rPr>
+              <w:t>husband_is_father</w:t>
+            </w:r>
+            <w:proofErr w:type="spellEnd"/>
+            <w:r>
+              <w:rPr>
+                <w:color w:val="0070C0"/>
+              </w:rPr>
+              <w:t xml:space="preserve"> %}</w:t>
             </w:r>
             <w:r>
               <w:rPr>
@@ -12343,7 +12514,15 @@
               <w:t>O</w:t>
             </w:r>
             <w:r>
-              <w:t xml:space="preserve">ne parent files the motion on their own and the other parent </w:t>
+              <w:t xml:space="preserve">ne parent </w:t>
+            </w:r>
+            <w:proofErr w:type="gramStart"/>
+            <w:r>
+              <w:t>files</w:t>
+            </w:r>
+            <w:proofErr w:type="gramEnd"/>
+            <w:r>
+              <w:t xml:space="preserve"> the motion on their own and the other parent </w:t>
             </w:r>
             <w:r>
               <w:t>can</w:t>
@@ -12692,7 +12871,15 @@
               <w:t>O</w:t>
             </w:r>
             <w:r>
-              <w:t xml:space="preserve">ne parent files the motion on their own and the other parent </w:t>
+              <w:t xml:space="preserve">ne parent </w:t>
+            </w:r>
+            <w:proofErr w:type="gramStart"/>
+            <w:r>
+              <w:t>files</w:t>
+            </w:r>
+            <w:proofErr w:type="gramEnd"/>
+            <w:r>
+              <w:t xml:space="preserve"> the motion on their own and the other parent </w:t>
             </w:r>
             <w:r>
               <w:t>can</w:t>
@@ -12787,7 +12974,21 @@
               <w:rPr>
                 <w:color w:val="00B050"/>
               </w:rPr>
-              <w:t xml:space="preserve">paternity in('yes','do not know') </w:t>
+              <w:t>paternity in('</w:t>
+            </w:r>
+            <w:proofErr w:type="spellStart"/>
+            <w:r>
+              <w:rPr>
+                <w:color w:val="00B050"/>
+              </w:rPr>
+              <w:t>yes','do</w:t>
+            </w:r>
+            <w:proofErr w:type="spellEnd"/>
+            <w:r>
+              <w:rPr>
+                <w:color w:val="00B050"/>
+              </w:rPr>
+              <w:t xml:space="preserve"> not know') </w:t>
             </w:r>
             <w:r>
               <w:rPr>
@@ -13546,7 +13747,21 @@
               <w:rPr>
                 <w:color w:val="7030A0"/>
               </w:rPr>
-              <w:t xml:space="preserve"> in('divorce','legal separation'</w:t>
+              <w:t xml:space="preserve"> in('</w:t>
+            </w:r>
+            <w:proofErr w:type="spellStart"/>
+            <w:r>
+              <w:rPr>
+                <w:color w:val="7030A0"/>
+              </w:rPr>
+              <w:t>divorce','legal</w:t>
+            </w:r>
+            <w:proofErr w:type="spellEnd"/>
+            <w:r>
+              <w:rPr>
+                <w:color w:val="7030A0"/>
+              </w:rPr>
+              <w:t xml:space="preserve"> separation'</w:t>
             </w:r>
             <w:r>
               <w:rPr>
@@ -13596,27 +13811,14 @@
             <w:r>
               <w:t xml:space="preserve">Step </w:t>
             </w:r>
-            <w:r>
-              <w:fldChar w:fldCharType="begin"/>
-            </w:r>
-            <w:r>
-              <w:instrText xml:space="preserve"> SEQ stepList \* MERGEFORMAT </w:instrText>
-            </w:r>
-            <w:r>
-              <w:fldChar w:fldCharType="separate"/>
-            </w:r>
-            <w:r>
-              <w:rPr>
-                <w:noProof/>
-              </w:rPr>
-              <w:t>12</w:t>
-            </w:r>
-            <w:r>
-              <w:rPr>
-                <w:noProof/>
-              </w:rPr>
-              <w:fldChar w:fldCharType="end"/>
-            </w:r>
+            <w:fldSimple w:instr=" SEQ stepList \* MERGEFORMAT ">
+              <w:r>
+                <w:rPr>
+                  <w:noProof/>
+                </w:rPr>
+                <w:t>12</w:t>
+              </w:r>
+            </w:fldSimple>
             <w:r>
               <w:t xml:space="preserve">: </w:t>
             </w:r>
@@ -13739,7 +13941,21 @@
               <w:rPr>
                 <w:color w:val="00B050"/>
               </w:rPr>
-              <w:t>not minor_children and agree_or_settle in('no prop debt or pregnancy','agree','do not know')</w:t>
+              <w:t xml:space="preserve">not minor_children and agree_or_settle in('no prop debt or </w:t>
+            </w:r>
+            <w:proofErr w:type="spellStart"/>
+            <w:r>
+              <w:rPr>
+                <w:color w:val="00B050"/>
+              </w:rPr>
+              <w:t>pregnancy','agree','do</w:t>
+            </w:r>
+            <w:proofErr w:type="spellEnd"/>
+            <w:r>
+              <w:rPr>
+                <w:color w:val="00B050"/>
+              </w:rPr>
+              <w:t xml:space="preserve"> not know')</w:t>
             </w:r>
             <w:r>
               <w:rPr>
@@ -14485,7 +14701,15 @@
               <w:t>(</w:t>
             </w:r>
             <w:r>
-              <w:t>not minor_children and agree_or_settle in('no prop debt or pregnancy','agree','do not know')</w:t>
+              <w:t xml:space="preserve">not minor_children and agree_or_settle in('no prop debt or </w:t>
+            </w:r>
+            <w:proofErr w:type="spellStart"/>
+            <w:r>
+              <w:t>pregnancy','agree','do</w:t>
+            </w:r>
+            <w:proofErr w:type="spellEnd"/>
+            <w:r>
+              <w:t xml:space="preserve"> not know')</w:t>
             </w:r>
             <w:r>
               <w:rPr>
@@ -14595,8 +14819,21 @@
             </w:r>
             <w:r>
               <w:lastRenderedPageBreak/>
-              <w:t>courts.alaska.gov/courtdir/index.htm#trial</w:t>
-            </w:r>
+              <w:t>courts.alaska.gov/</w:t>
+            </w:r>
+            <w:proofErr w:type="spellStart"/>
+            <w:r>
+              <w:t>courtdir</w:t>
+            </w:r>
+            <w:proofErr w:type="spellEnd"/>
+            <w:r>
+              <w:t>/</w:t>
+            </w:r>
+            <w:proofErr w:type="spellStart"/>
+            <w:r>
+              <w:t>index.htm#trial</w:t>
+            </w:r>
+            <w:proofErr w:type="spellEnd"/>
           </w:p>
           <w:p>
             <w:pPr>
@@ -14644,27 +14881,14 @@
               <w:lastRenderedPageBreak/>
               <w:t xml:space="preserve">Step </w:t>
             </w:r>
-            <w:r>
-              <w:fldChar w:fldCharType="begin"/>
-            </w:r>
-            <w:r>
-              <w:instrText xml:space="preserve"> SEQ stepList \* MERGEFORMAT </w:instrText>
-            </w:r>
-            <w:r>
-              <w:fldChar w:fldCharType="separate"/>
-            </w:r>
-            <w:r>
-              <w:rPr>
-                <w:noProof/>
-              </w:rPr>
-              <w:t>13</w:t>
-            </w:r>
-            <w:r>
-              <w:rPr>
-                <w:noProof/>
-              </w:rPr>
-              <w:fldChar w:fldCharType="end"/>
-            </w:r>
+            <w:fldSimple w:instr=" SEQ stepList \* MERGEFORMAT ">
+              <w:r>
+                <w:rPr>
+                  <w:noProof/>
+                </w:rPr>
+                <w:t>13</w:t>
+              </w:r>
+            </w:fldSimple>
             <w:r>
               <w:t>: Read the "Domestic Relations Procedural Order" or Standing Order if the clerk gives you one when you file your case</w:t>
             </w:r>
@@ -15152,27 +15376,14 @@
             <w:r>
               <w:t xml:space="preserve">Step </w:t>
             </w:r>
-            <w:r>
-              <w:fldChar w:fldCharType="begin"/>
-            </w:r>
-            <w:r>
-              <w:instrText xml:space="preserve"> SEQ stepList \* MERGEFORMAT </w:instrText>
-            </w:r>
-            <w:r>
-              <w:fldChar w:fldCharType="separate"/>
-            </w:r>
-            <w:r>
-              <w:rPr>
-                <w:noProof/>
-              </w:rPr>
-              <w:t>14</w:t>
-            </w:r>
-            <w:r>
-              <w:rPr>
-                <w:noProof/>
-              </w:rPr>
-              <w:fldChar w:fldCharType="end"/>
-            </w:r>
+            <w:fldSimple w:instr=" SEQ stepList \* MERGEFORMAT ">
+              <w:r>
+                <w:rPr>
+                  <w:noProof/>
+                </w:rPr>
+                <w:t>14</w:t>
+              </w:r>
+            </w:fldSimple>
             <w:r>
               <w:t xml:space="preserve">: </w:t>
             </w:r>
@@ -16307,7 +16518,21 @@
               <w:rPr>
                 <w:color w:val="00B050"/>
               </w:rPr>
-              <w:t>in('no prop debt or pregnancy','agree')</w:t>
+              <w:t xml:space="preserve">in('no prop debt or </w:t>
+            </w:r>
+            <w:proofErr w:type="spellStart"/>
+            <w:r>
+              <w:rPr>
+                <w:color w:val="00B050"/>
+              </w:rPr>
+              <w:t>pregnancy','agree</w:t>
+            </w:r>
+            <w:proofErr w:type="spellEnd"/>
+            <w:r>
+              <w:rPr>
+                <w:color w:val="00B050"/>
+              </w:rPr>
+              <w:t>')</w:t>
             </w:r>
             <w:r>
               <w:rPr>
@@ -16429,7 +16654,19 @@
               <w:rPr>
                 <w:color w:val="00B050"/>
               </w:rPr>
-              <w:t>{%p else %}</w:t>
+              <w:t xml:space="preserve">{%p </w:t>
+            </w:r>
+            <w:r>
+              <w:rPr>
+                <w:color w:val="00B050"/>
+              </w:rPr>
+              <w:t>else</w:t>
+            </w:r>
+            <w:r>
+              <w:rPr>
+                <w:color w:val="00B050"/>
+              </w:rPr>
+              <w:t xml:space="preserve"> %}</w:t>
             </w:r>
           </w:p>
           <w:p>
@@ -16440,85 +16677,25 @@
               <w:rPr>
                 <w:color w:val="9A7500"/>
               </w:rPr>
-              <w:t>{%</w:t>
-            </w:r>
-            <w:r>
-              <w:rPr>
-                <w:color w:val="9A7500"/>
-              </w:rPr>
-              <w:t>p</w:t>
-            </w:r>
-            <w:r>
-              <w:rPr>
-                <w:color w:val="9A7500"/>
-              </w:rPr>
-              <w:t xml:space="preserve"> if</w:t>
-            </w:r>
-            <w:r>
-              <w:t xml:space="preserve"> legal_separation_or_divorce == 'divorce' </w:t>
-            </w:r>
-            <w:r>
-              <w:rPr>
-                <w:color w:val="00B0F0"/>
-              </w:rPr>
-              <w:t>and</w:t>
-            </w:r>
-            <w:r>
-              <w:t xml:space="preserve"> </w:t>
-            </w:r>
-            <w:r>
-              <w:rPr>
-                <w:color w:val="00B0F0"/>
-              </w:rPr>
-              <w:t>(</w:t>
+              <w:t>{% if</w:t>
+            </w:r>
+            <w:r>
+              <w:t xml:space="preserve"> minor_children and agree_or_settle_kids == 'do not know'</w:t>
+            </w:r>
+            <w:r>
+              <w:t xml:space="preserve"> </w:t>
             </w:r>
             <w:r>
               <w:rPr>
                 <w:color w:val="FFC000"/>
               </w:rPr>
-              <w:t>(</w:t>
-            </w:r>
-            <w:r>
-              <w:t>minor_children and agree_or_settle_kids == 'do not know'</w:t>
-            </w:r>
-            <w:r>
-              <w:rPr>
-                <w:color w:val="FFC000"/>
-              </w:rPr>
-              <w:t>)</w:t>
-            </w:r>
-            <w:r>
-              <w:t xml:space="preserve"> </w:t>
-            </w:r>
-            <w:r>
-              <w:rPr>
-                <w:color w:val="FFC000"/>
-              </w:rPr>
               <w:t>or</w:t>
             </w:r>
             <w:r>
               <w:t xml:space="preserve"> </w:t>
             </w:r>
             <w:r>
-              <w:rPr>
-                <w:color w:val="FFC000"/>
-              </w:rPr>
-              <w:t>(</w:t>
-            </w:r>
-            <w:r>
               <w:t>not minor_children and agree_or_settle =='do not know'</w:t>
-            </w:r>
-            <w:r>
-              <w:rPr>
-                <w:color w:val="FFC000"/>
-              </w:rPr>
-              <w:t>)</w:t>
-            </w:r>
-            <w:r>
-              <w:rPr>
-                <w:color w:val="00B0F0"/>
-              </w:rPr>
-              <w:t>)</w:t>
             </w:r>
             <w:r>
               <w:rPr>
@@ -16565,19 +16742,7 @@
               <w:rPr>
                 <w:color w:val="9A7500"/>
               </w:rPr>
-              <w:t>{%</w:t>
-            </w:r>
-            <w:r>
-              <w:rPr>
-                <w:color w:val="9A7500"/>
-              </w:rPr>
-              <w:t>p</w:t>
-            </w:r>
-            <w:r>
-              <w:rPr>
-                <w:color w:val="9A7500"/>
-              </w:rPr>
-              <w:t xml:space="preserve"> else %}</w:t>
+              <w:t>{% else %}</w:t>
             </w:r>
           </w:p>
           <w:p>
@@ -16598,19 +16763,7 @@
               <w:rPr>
                 <w:color w:val="9A7500"/>
               </w:rPr>
-              <w:t>{%</w:t>
-            </w:r>
-            <w:r>
-              <w:rPr>
-                <w:color w:val="9A7500"/>
-              </w:rPr>
-              <w:t>p</w:t>
-            </w:r>
-            <w:r>
-              <w:rPr>
-                <w:color w:val="9A7500"/>
-              </w:rPr>
-              <w:t xml:space="preserve"> endif %}</w:t>
+              <w:t>{% endif %}</w:t>
             </w:r>
           </w:p>
           <w:p>
@@ -16728,59 +16881,13 @@
           <w:p>
             <w:pPr>
               <w:pStyle w:val="Body"/>
-              <w:rPr>
-                <w:color w:val="auto"/>
-              </w:rPr>
-            </w:pPr>
-            <w:r>
-              <w:rPr>
-                <w:color w:val="00B050"/>
-              </w:rPr>
-              <w:t>{%p endif</w:t>
-            </w:r>
-            <w:r>
-              <w:rPr>
-                <w:color w:val="00B050"/>
-              </w:rPr>
-              <w:t xml:space="preserve"> </w:t>
-            </w:r>
-            <w:r>
-              <w:rPr>
-                <w:color w:val="00B050"/>
-              </w:rPr>
-              <w:t>%}</w:t>
-            </w:r>
-          </w:p>
-          <w:p>
-            <w:pPr>
-              <w:pStyle w:val="Body"/>
-              <w:rPr>
-                <w:color w:val="auto"/>
-              </w:rPr>
             </w:pPr>
             <w:r>
               <w:rPr>
                 <w:color w:val="FFC000"/>
               </w:rPr>
-              <w:t>{%</w:t>
-            </w:r>
-            <w:r>
-              <w:rPr>
-                <w:color w:val="FFC000"/>
-              </w:rPr>
-              <w:t>p</w:t>
-            </w:r>
-            <w:r>
-              <w:rPr>
-                <w:color w:val="FFC000"/>
-              </w:rPr>
-              <w:t xml:space="preserve"> if user_need == 'divorce' %}</w:t>
-            </w:r>
-          </w:p>
-          <w:p>
-            <w:pPr>
-              <w:pStyle w:val="Body"/>
-            </w:pPr>
+              <w:t>{% if user_need == 'divorce' %}</w:t>
+            </w:r>
             <w:r>
               <w:t>Within 45 days of your spouse filing their answer, both of you are supposed to tell each other about all your property and debt. Fill out and give your spouse:</w:t>
             </w:r>
@@ -16857,7 +16964,7 @@
             <w:pPr>
               <w:pStyle w:val="Body"/>
               <w:rPr>
-                <w:rStyle w:val="Hyperlink"/>
+                <w:color w:val="FFC000"/>
               </w:rPr>
             </w:pPr>
             <w:r>
@@ -16871,31 +16978,11 @@
                 <w:t>Dividing Property &amp; Debt</w:t>
               </w:r>
             </w:hyperlink>
-          </w:p>
-          <w:p>
-            <w:pPr>
-              <w:pStyle w:val="Body"/>
+            <w:r>
               <w:rPr>
                 <w:color w:val="FFC000"/>
               </w:rPr>
-            </w:pPr>
-            <w:r>
-              <w:rPr>
-                <w:color w:val="FFC000"/>
-              </w:rPr>
-              <w:t>{%</w:t>
-            </w:r>
-            <w:r>
-              <w:rPr>
-                <w:color w:val="FFC000"/>
-              </w:rPr>
-              <w:t>p</w:t>
-            </w:r>
-            <w:r>
-              <w:rPr>
-                <w:color w:val="FFC000"/>
-              </w:rPr>
-              <w:t xml:space="preserve"> endif %}</w:t>
+              <w:t>{% endif %}</w:t>
             </w:r>
           </w:p>
           <w:p>
@@ -16930,19 +17017,47 @@
               <w:rPr>
                 <w:color w:val="FFC000"/>
               </w:rPr>
-              <w:t xml:space="preserve"> in('no', 'dont know') or </w:t>
-            </w:r>
+              <w:t xml:space="preserve"> in('no', '</w:t>
+            </w:r>
+            <w:proofErr w:type="spellStart"/>
             <w:r>
               <w:rPr>
                 <w:color w:val="FFC000"/>
               </w:rPr>
+              <w:t>dont</w:t>
+            </w:r>
+            <w:proofErr w:type="spellEnd"/>
+            <w:r>
+              <w:rPr>
+                <w:color w:val="FFC000"/>
+              </w:rPr>
+              <w:t xml:space="preserve"> know') or </w:t>
+            </w:r>
+            <w:r>
+              <w:rPr>
+                <w:color w:val="FFC000"/>
+              </w:rPr>
               <w:t>agree_or_settle_kids</w:t>
             </w:r>
             <w:r>
               <w:rPr>
                 <w:color w:val="FFC000"/>
               </w:rPr>
-              <w:t xml:space="preserve"> in('no', 'dont know')</w:t>
+              <w:t xml:space="preserve"> in('no', '</w:t>
+            </w:r>
+            <w:proofErr w:type="spellStart"/>
+            <w:r>
+              <w:rPr>
+                <w:color w:val="FFC000"/>
+              </w:rPr>
+              <w:t>dont</w:t>
+            </w:r>
+            <w:proofErr w:type="spellEnd"/>
+            <w:r>
+              <w:rPr>
+                <w:color w:val="FFC000"/>
+              </w:rPr>
+              <w:t xml:space="preserve"> know')</w:t>
             </w:r>
             <w:r>
               <w:rPr>
@@ -16999,7 +17114,6 @@
                 <w:b/>
                 <w:bCs/>
               </w:rPr>
-              <w:lastRenderedPageBreak/>
               <w:t>Civil Rule 26.1 Questionnaire, SHC-1010</w:t>
             </w:r>
             <w:r>
@@ -17038,6 +17152,9 @@
             </w:hyperlink>
             <w:r>
               <w:br/>
+            </w:r>
+            <w:r>
+              <w:lastRenderedPageBreak/>
               <w:t>courts.alaska.gov/shc/family/docs/shc-1010n.pdf</w:t>
             </w:r>
           </w:p>
@@ -17104,6 +17221,32 @@
             <w:r>
               <w:br/>
               <w:t>courts.alaska.gov/shc/family/property.htm</w:t>
+            </w:r>
+          </w:p>
+          <w:p>
+            <w:pPr>
+              <w:pStyle w:val="Body"/>
+              <w:rPr>
+                <w:color w:val="auto"/>
+              </w:rPr>
+            </w:pPr>
+            <w:r>
+              <w:rPr>
+                <w:color w:val="00B050"/>
+              </w:rPr>
+              <w:t>{%p endif</w:t>
+            </w:r>
+            <w:r>
+              <w:rPr>
+                <w:color w:val="00B050"/>
+              </w:rPr>
+              <w:t xml:space="preserve"> </w:t>
+            </w:r>
+            <w:r>
+              <w:rPr>
+                <w:color w:val="00B050"/>
+              </w:rPr>
+              <w:t>%}</w:t>
             </w:r>
           </w:p>
         </w:tc>
@@ -17536,38 +17679,28 @@
               <w:outlineLvl w:val="1"/>
             </w:pPr>
             <w:r>
+              <w:t xml:space="preserve">Step </w:t>
+            </w:r>
+            <w:fldSimple w:instr=" SEQ stepList \* MERGEFORMAT ">
+              <w:r>
+                <w:rPr>
+                  <w:noProof/>
+                </w:rPr>
+                <w:t>16</w:t>
+              </w:r>
+            </w:fldSimple>
+            <w:r>
+              <w:t>:</w:t>
+            </w:r>
+            <w:r>
+              <w:t xml:space="preserve"> </w:t>
+            </w:r>
+            <w:r>
+              <w:t xml:space="preserve">Learn more about the </w:t>
+            </w:r>
+            <w:r>
               <w:lastRenderedPageBreak/>
-              <w:t xml:space="preserve">Step </w:t>
-            </w:r>
-            <w:r>
-              <w:fldChar w:fldCharType="begin"/>
-            </w:r>
-            <w:r>
-              <w:instrText xml:space="preserve"> SEQ stepList \* MERGEFORMAT </w:instrText>
-            </w:r>
-            <w:r>
-              <w:fldChar w:fldCharType="separate"/>
-            </w:r>
-            <w:r>
-              <w:rPr>
-                <w:noProof/>
-              </w:rPr>
-              <w:t>16</w:t>
-            </w:r>
-            <w:r>
-              <w:rPr>
-                <w:noProof/>
-              </w:rPr>
-              <w:fldChar w:fldCharType="end"/>
-            </w:r>
-            <w:r>
-              <w:t>:</w:t>
-            </w:r>
-            <w:r>
-              <w:t xml:space="preserve"> </w:t>
-            </w:r>
-            <w:r>
-              <w:t>Learn more about the process</w:t>
+              <w:t>process</w:t>
             </w:r>
           </w:p>
         </w:tc>
@@ -17586,6 +17719,7 @@
               <w:outlineLvl w:val="2"/>
             </w:pPr>
             <w:r>
+              <w:lastRenderedPageBreak/>
               <w:t>Read</w:t>
             </w:r>
             <w:r>
@@ -17634,7 +17768,14 @@
               <w:rPr>
                 <w:rFonts w:ascii="Arial" w:hAnsi="Arial" w:cs="Arial"/>
               </w:rPr>
-              <w:t xml:space="preserve"> (although these are about divorce, the process is the same)</w:t>
+              <w:t xml:space="preserve"> (although these are about divorce, the process is the </w:t>
+            </w:r>
+            <w:r>
+              <w:rPr>
+                <w:rFonts w:ascii="Arial" w:hAnsi="Arial" w:cs="Arial"/>
+              </w:rPr>
+              <w:lastRenderedPageBreak/>
+              <w:t>same)</w:t>
             </w:r>
             <w:r>
               <w:rPr>
@@ -17760,7 +17901,15 @@
               <w:br/>
             </w:r>
             <w:r>
-              <w:t>youtube.com/watch?v=z2d2CLllPUU&amp;t</w:t>
+              <w:t>youtube.com/</w:t>
+            </w:r>
+            <w:proofErr w:type="spellStart"/>
+            <w:r>
+              <w:t>watch?v</w:t>
+            </w:r>
+            <w:proofErr w:type="spellEnd"/>
+            <w:r>
+              <w:t>=z2d2CLllPUU&amp;t</w:t>
             </w:r>
           </w:p>
           <w:p>
@@ -17780,7 +17929,15 @@
               <w:br/>
             </w:r>
             <w:r>
-              <w:t>youtube.com/watch?v=EzSV4Caz6Co</w:t>
+              <w:t>youtube.com/</w:t>
+            </w:r>
+            <w:proofErr w:type="spellStart"/>
+            <w:r>
+              <w:t>watch?v</w:t>
+            </w:r>
+            <w:proofErr w:type="spellEnd"/>
+            <w:r>
+              <w:t>=EzSV4Caz6Co</w:t>
             </w:r>
           </w:p>
           <w:p>
@@ -17826,7 +17983,15 @@
               <w:t xml:space="preserve">English: </w:t>
             </w:r>
             <w:r>
-              <w:t>youtube.com/playlist?list=PLRS0LlEIQsuTsfO0wSTsSTIvVE5RO8sLc</w:t>
+              <w:t>youtube.com/</w:t>
+            </w:r>
+            <w:proofErr w:type="spellStart"/>
+            <w:r>
+              <w:t>playlist?list</w:t>
+            </w:r>
+            <w:proofErr w:type="spellEnd"/>
+            <w:r>
+              <w:t>=PLRS0LlEIQsuTsfO0wSTsSTIvVE5RO8sLc</w:t>
             </w:r>
             <w:r>
               <w:br/>
@@ -17849,7 +18014,15 @@
               <w:t>H</w:t>
             </w:r>
             <w:r>
-              <w:t>elp.org/?page_id=29</w:t>
+              <w:t>elp.org/?</w:t>
+            </w:r>
+            <w:proofErr w:type="spellStart"/>
+            <w:r>
+              <w:t>page_id</w:t>
+            </w:r>
+            <w:proofErr w:type="spellEnd"/>
+            <w:r>
+              <w:t>=29</w:t>
             </w:r>
             <w:r>
               <w:br/>
@@ -17872,7 +18045,15 @@
               <w:t>H</w:t>
             </w:r>
             <w:r>
-              <w:t>elp.org/?page_id=158</w:t>
+              <w:t>elp.org/?</w:t>
+            </w:r>
+            <w:proofErr w:type="spellStart"/>
+            <w:r>
+              <w:t>page_id</w:t>
+            </w:r>
+            <w:proofErr w:type="spellEnd"/>
+            <w:r>
+              <w:t>=158</w:t>
             </w:r>
           </w:p>
           <w:p>
@@ -17895,7 +18076,15 @@
               <w:br/>
             </w:r>
             <w:r>
-              <w:t>.youtube.com/playlist?list=PL82589B66ED712B4B</w:t>
+              <w:t>.youtube.com/</w:t>
+            </w:r>
+            <w:proofErr w:type="spellStart"/>
+            <w:r>
+              <w:t>playlist?list</w:t>
+            </w:r>
+            <w:proofErr w:type="spellEnd"/>
+            <w:r>
+              <w:t>=PL82589B66ED712B4B</w:t>
             </w:r>
           </w:p>
         </w:tc>
@@ -17922,6 +18111,7 @@
               <w:rPr>
                 <w:color w:val="FF6699"/>
               </w:rPr>
+              <w:lastRenderedPageBreak/>
               <w:t>{%tr endif %}</w:t>
             </w:r>
           </w:p>
@@ -18056,27 +18246,14 @@
               <w:lastRenderedPageBreak/>
               <w:t xml:space="preserve">Step </w:t>
             </w:r>
-            <w:r>
-              <w:fldChar w:fldCharType="begin"/>
-            </w:r>
-            <w:r>
-              <w:instrText xml:space="preserve"> SEQ stepList \* MERGEFORMAT </w:instrText>
-            </w:r>
-            <w:r>
-              <w:fldChar w:fldCharType="separate"/>
-            </w:r>
-            <w:r>
-              <w:rPr>
-                <w:noProof/>
-              </w:rPr>
-              <w:t>17</w:t>
-            </w:r>
-            <w:r>
-              <w:rPr>
-                <w:noProof/>
-              </w:rPr>
-              <w:fldChar w:fldCharType="end"/>
-            </w:r>
+            <w:fldSimple w:instr=" SEQ stepList \* MERGEFORMAT ">
+              <w:r>
+                <w:rPr>
+                  <w:noProof/>
+                </w:rPr>
+                <w:t>17</w:t>
+              </w:r>
+            </w:fldSimple>
             <w:r>
               <w:t xml:space="preserve">: </w:t>
             </w:r>
@@ -18558,8 +18735,21 @@
               <w:br/>
             </w:r>
             <w:r>
-              <w:t>courts.alaska.gov/courtdir/index.htm#trial</w:t>
-            </w:r>
+              <w:t>courts.alaska.gov/</w:t>
+            </w:r>
+            <w:proofErr w:type="spellStart"/>
+            <w:r>
+              <w:t>courtdir</w:t>
+            </w:r>
+            <w:proofErr w:type="spellEnd"/>
+            <w:r>
+              <w:t>/</w:t>
+            </w:r>
+            <w:proofErr w:type="spellStart"/>
+            <w:r>
+              <w:t>index.htm#trial</w:t>
+            </w:r>
+            <w:proofErr w:type="spellEnd"/>
           </w:p>
           <w:p>
             <w:pPr>
@@ -18743,27 +18933,14 @@
             <w:r>
               <w:t xml:space="preserve">Step </w:t>
             </w:r>
-            <w:r>
-              <w:fldChar w:fldCharType="begin"/>
-            </w:r>
-            <w:r>
-              <w:instrText xml:space="preserve"> SEQ stepList \* MERGEFORMAT </w:instrText>
-            </w:r>
-            <w:r>
-              <w:fldChar w:fldCharType="separate"/>
-            </w:r>
-            <w:r>
-              <w:rPr>
-                <w:noProof/>
-              </w:rPr>
-              <w:t>18</w:t>
-            </w:r>
-            <w:r>
-              <w:rPr>
-                <w:noProof/>
-              </w:rPr>
-              <w:fldChar w:fldCharType="end"/>
-            </w:r>
+            <w:fldSimple w:instr=" SEQ stepList \* MERGEFORMAT ">
+              <w:r>
+                <w:rPr>
+                  <w:noProof/>
+                </w:rPr>
+                <w:t>18</w:t>
+              </w:r>
+            </w:fldSimple>
             <w:r>
               <w:t xml:space="preserve">: </w:t>
             </w:r>
@@ -19374,27 +19551,14 @@
             <w:r>
               <w:t xml:space="preserve">Step </w:t>
             </w:r>
-            <w:r>
-              <w:fldChar w:fldCharType="begin"/>
-            </w:r>
-            <w:r>
-              <w:instrText xml:space="preserve"> SEQ stepList \* MERGEFORMAT </w:instrText>
-            </w:r>
-            <w:r>
-              <w:fldChar w:fldCharType="separate"/>
-            </w:r>
-            <w:r>
-              <w:rPr>
-                <w:noProof/>
-              </w:rPr>
-              <w:t>19</w:t>
-            </w:r>
-            <w:r>
-              <w:rPr>
-                <w:noProof/>
-              </w:rPr>
-              <w:fldChar w:fldCharType="end"/>
-            </w:r>
+            <w:fldSimple w:instr=" SEQ stepList \* MERGEFORMAT ">
+              <w:r>
+                <w:rPr>
+                  <w:noProof/>
+                </w:rPr>
+                <w:t>19</w:t>
+              </w:r>
+            </w:fldSimple>
             <w:commentRangeStart w:id="45"/>
             <w:r>
               <w:t>: L</w:t>
@@ -20543,7 +20707,21 @@
               <w:rPr>
                 <w:rStyle w:val="BodyTextChar"/>
               </w:rPr>
-              <w:t>LegalNav.org/resource/alaska-free-legal-answers</w:t>
+              <w:t>LegalNav.org/resource/</w:t>
+            </w:r>
+            <w:proofErr w:type="spellStart"/>
+            <w:r>
+              <w:rPr>
+                <w:rStyle w:val="BodyTextChar"/>
+              </w:rPr>
+              <w:t>alaska</w:t>
+            </w:r>
+            <w:proofErr w:type="spellEnd"/>
+            <w:r>
+              <w:rPr>
+                <w:rStyle w:val="BodyTextChar"/>
+              </w:rPr>
+              <w:t>-free-legal-answers</w:t>
             </w:r>
           </w:p>
           <w:p>
@@ -21188,27 +21366,14 @@
             <w:r>
               <w:t xml:space="preserve">Step </w:t>
             </w:r>
-            <w:r>
-              <w:fldChar w:fldCharType="begin"/>
-            </w:r>
-            <w:r>
-              <w:instrText xml:space="preserve"> SEQ stepList \* MERGEFORMAT </w:instrText>
-            </w:r>
-            <w:r>
-              <w:fldChar w:fldCharType="separate"/>
-            </w:r>
-            <w:r>
-              <w:rPr>
-                <w:noProof/>
-              </w:rPr>
-              <w:t>20</w:t>
-            </w:r>
-            <w:r>
-              <w:rPr>
-                <w:noProof/>
-              </w:rPr>
-              <w:fldChar w:fldCharType="end"/>
-            </w:r>
+            <w:fldSimple w:instr=" SEQ stepList \* MERGEFORMAT ">
+              <w:r>
+                <w:rPr>
+                  <w:noProof/>
+                </w:rPr>
+                <w:t>20</w:t>
+              </w:r>
+            </w:fldSimple>
             <w:r>
               <w:t xml:space="preserve">: Learn about abuse or domestic violence resources </w:t>
             </w:r>
@@ -21724,14 +21889,42 @@
               <w:rPr>
                 <w:color w:val="7030A0"/>
               </w:rPr>
-              <w:t xml:space="preserve">{% if agree_or_settle_kids in('yes','do not </w:t>
-            </w:r>
+              <w:t>{% if agree_or_settle_kids in('</w:t>
+            </w:r>
+            <w:proofErr w:type="spellStart"/>
             <w:r>
               <w:rPr>
                 <w:color w:val="7030A0"/>
               </w:rPr>
+              <w:t>yes','do</w:t>
+            </w:r>
+            <w:proofErr w:type="spellEnd"/>
+            <w:r>
+              <w:rPr>
+                <w:color w:val="7030A0"/>
+              </w:rPr>
+              <w:t xml:space="preserve"> not </w:t>
+            </w:r>
+            <w:r>
+              <w:rPr>
+                <w:color w:val="7030A0"/>
+              </w:rPr>
               <w:lastRenderedPageBreak/>
-              <w:t>know') or (agree_or_settle == 'no prop debt or pregnancy' and no_prop_or_debt_agree) or agree_or_settle in ('yes','do not know') %}</w:t>
+              <w:t>know') or (agree_or_settle == 'no prop debt or pregnancy' and no_prop_or_debt_agree) or agree_or_settle in ('</w:t>
+            </w:r>
+            <w:proofErr w:type="spellStart"/>
+            <w:r>
+              <w:rPr>
+                <w:color w:val="7030A0"/>
+              </w:rPr>
+              <w:t>yes','do</w:t>
+            </w:r>
+            <w:proofErr w:type="spellEnd"/>
+            <w:r>
+              <w:rPr>
+                <w:color w:val="7030A0"/>
+              </w:rPr>
+              <w:t xml:space="preserve"> not know') %}</w:t>
             </w:r>
           </w:p>
           <w:p>
@@ -22232,7 +22425,15 @@
               <w:br/>
             </w:r>
             <w:r>
-              <w:t>andvsa.org/communitys-programs</w:t>
+              <w:t>andvsa.org/</w:t>
+            </w:r>
+            <w:proofErr w:type="spellStart"/>
+            <w:r>
+              <w:t>communitys</w:t>
+            </w:r>
+            <w:proofErr w:type="spellEnd"/>
+            <w:r>
+              <w:t>-programs</w:t>
             </w:r>
           </w:p>
           <w:p>
@@ -22410,27 +22611,14 @@
               <w:lastRenderedPageBreak/>
               <w:t xml:space="preserve">Step </w:t>
             </w:r>
-            <w:r>
-              <w:fldChar w:fldCharType="begin"/>
-            </w:r>
-            <w:r>
-              <w:instrText xml:space="preserve"> SEQ stepList \n \* MERGEFORMAT </w:instrText>
-            </w:r>
-            <w:r>
-              <w:fldChar w:fldCharType="separate"/>
-            </w:r>
-            <w:r>
-              <w:rPr>
-                <w:noProof/>
-              </w:rPr>
-              <w:t>21</w:t>
-            </w:r>
-            <w:r>
-              <w:rPr>
-                <w:noProof/>
-              </w:rPr>
-              <w:fldChar w:fldCharType="end"/>
-            </w:r>
+            <w:fldSimple w:instr=" SEQ stepList \n \* MERGEFORMAT ">
+              <w:r>
+                <w:rPr>
+                  <w:noProof/>
+                </w:rPr>
+                <w:t>21</w:t>
+              </w:r>
+            </w:fldSimple>
             <w:r>
               <w:t>:</w:t>
             </w:r>
@@ -22809,12 +22997,14 @@
               </w:rPr>
               <w:t xml:space="preserve">{% if </w:t>
             </w:r>
+            <w:proofErr w:type="spellStart"/>
             <w:r>
               <w:rPr>
                 <w:color w:val="FF6699"/>
               </w:rPr>
               <w:t>property_for_default</w:t>
             </w:r>
+            <w:proofErr w:type="spellEnd"/>
             <w:r>
               <w:rPr>
                 <w:color w:val="FF6699"/>
@@ -22995,12 +23185,14 @@
               </w:rPr>
               <w:t xml:space="preserve">{% if </w:t>
             </w:r>
+            <w:proofErr w:type="spellStart"/>
             <w:r>
               <w:rPr>
                 <w:color w:val="FF6699"/>
               </w:rPr>
               <w:t>property_for_default</w:t>
             </w:r>
+            <w:proofErr w:type="spellEnd"/>
             <w:r>
               <w:rPr>
                 <w:color w:val="FF6699"/>
@@ -24019,7 +24211,21 @@
               <w:rPr>
                 <w:rStyle w:val="BodyTextChar"/>
               </w:rPr>
-              <w:t>LegalNav.org/resource/alaska-free-legal-answers</w:t>
+              <w:t>LegalNav.org/resource/</w:t>
+            </w:r>
+            <w:proofErr w:type="spellStart"/>
+            <w:r>
+              <w:rPr>
+                <w:rStyle w:val="BodyTextChar"/>
+              </w:rPr>
+              <w:t>alaska</w:t>
+            </w:r>
+            <w:proofErr w:type="spellEnd"/>
+            <w:r>
+              <w:rPr>
+                <w:rStyle w:val="BodyTextChar"/>
+              </w:rPr>
+              <w:t>-free-legal-answers</w:t>
             </w:r>
           </w:p>
           <w:p>
@@ -24088,14 +24294,27 @@
       <w:r>
         <w:t xml:space="preserve">Compare with Step </w:t>
       </w:r>
-      <w:fldSimple w:instr=" SEQ stepList \* MERGEFORMAT ">
-        <w:r>
-          <w:rPr>
-            <w:noProof/>
-          </w:rPr>
-          <w:t>17</w:t>
-        </w:r>
-      </w:fldSimple>
+      <w:r>
+        <w:fldChar w:fldCharType="begin"/>
+      </w:r>
+      <w:r>
+        <w:instrText xml:space="preserve"> SEQ stepList \* MERGEFORMAT </w:instrText>
+      </w:r>
+      <w:r>
+        <w:fldChar w:fldCharType="separate"/>
+      </w:r>
+      <w:r>
+        <w:rPr>
+          <w:noProof/>
+        </w:rPr>
+        <w:t>17</w:t>
+      </w:r>
+      <w:r>
+        <w:rPr>
+          <w:noProof/>
+        </w:rPr>
+        <w:fldChar w:fldCharType="end"/>
+      </w:r>
       <w:r>
         <w:t xml:space="preserve">: </w:t>
       </w:r>
@@ -24161,7 +24380,15 @@
         <w:t xml:space="preserve">one of </w:t>
       </w:r>
       <w:r>
-        <w:t>the divorce complaint packets</w:t>
+        <w:t xml:space="preserve">the divorce </w:t>
+      </w:r>
+      <w:proofErr w:type="gramStart"/>
+      <w:r>
+        <w:t>complaint</w:t>
+      </w:r>
+      <w:proofErr w:type="gramEnd"/>
+      <w:r>
+        <w:t xml:space="preserve"> packets</w:t>
       </w:r>
       <w:r>
         <w:t xml:space="preserve"> on </w:t>
@@ -24209,7 +24436,15 @@
       </w:r>
       <w:r>
         <w:br/>
-        <w:t>Also don't we want everyone to always make and keep a copy of everything they send to their spouse as well as filng at court?</w:t>
+        <w:t xml:space="preserve">Also don't we want everyone to always make and keep a copy of everything they send to their spouse as well as </w:t>
+      </w:r>
+      <w:proofErr w:type="spellStart"/>
+      <w:r>
+        <w:t>filng</w:t>
+      </w:r>
+      <w:proofErr w:type="spellEnd"/>
+      <w:r>
+        <w:t xml:space="preserve"> at court?</w:t>
       </w:r>
     </w:p>
   </w:comment>
@@ -24444,14 +24679,27 @@
       <w:r>
         <w:t xml:space="preserve">Compare with Step </w:t>
       </w:r>
-      <w:fldSimple w:instr=" SEQ stepList \* MERGEFORMAT ">
-        <w:r>
-          <w:rPr>
-            <w:noProof/>
-          </w:rPr>
-          <w:t>3</w:t>
-        </w:r>
-      </w:fldSimple>
+      <w:r>
+        <w:fldChar w:fldCharType="begin"/>
+      </w:r>
+      <w:r>
+        <w:instrText xml:space="preserve"> SEQ stepList \* MERGEFORMAT </w:instrText>
+      </w:r>
+      <w:r>
+        <w:fldChar w:fldCharType="separate"/>
+      </w:r>
+      <w:r>
+        <w:rPr>
+          <w:noProof/>
+        </w:rPr>
+        <w:t>3</w:t>
+      </w:r>
+      <w:r>
+        <w:rPr>
+          <w:noProof/>
+        </w:rPr>
+        <w:fldChar w:fldCharType="end"/>
+      </w:r>
       <w:r>
         <w:rPr>
           <w:noProof/>
@@ -24529,7 +24777,15 @@
         <w:annotationRef/>
       </w:r>
       <w:r>
-        <w:t>Do we want to delete thse as in JS edits from 2024-04-21?</w:t>
+        <w:t xml:space="preserve">Do we want to delete </w:t>
+      </w:r>
+      <w:proofErr w:type="spellStart"/>
+      <w:r>
+        <w:t>thse</w:t>
+      </w:r>
+      <w:proofErr w:type="spellEnd"/>
+      <w:r>
+        <w:t xml:space="preserve"> as in JS edits from 2024-04-21?</w:t>
       </w:r>
     </w:p>
   </w:comment>
@@ -24742,14 +24998,27 @@
     <w:r>
       <w:t xml:space="preserve"> of </w:t>
     </w:r>
-    <w:fldSimple w:instr=" NUMPAGES  \* Arabic  \* MERGEFORMAT ">
-      <w:r>
-        <w:rPr>
-          <w:noProof/>
-        </w:rPr>
-        <w:t>56</w:t>
-      </w:r>
-    </w:fldSimple>
+    <w:r>
+      <w:fldChar w:fldCharType="begin"/>
+    </w:r>
+    <w:r>
+      <w:instrText xml:space="preserve"> NUMPAGES  \* Arabic  \* MERGEFORMAT </w:instrText>
+    </w:r>
+    <w:r>
+      <w:fldChar w:fldCharType="separate"/>
+    </w:r>
+    <w:r>
+      <w:rPr>
+        <w:noProof/>
+      </w:rPr>
+      <w:t>56</w:t>
+    </w:r>
+    <w:r>
+      <w:rPr>
+        <w:noProof/>
+      </w:rPr>
+      <w:fldChar w:fldCharType="end"/>
+    </w:r>
     <w:r>
       <w:t xml:space="preserve"> pages</w:t>
     </w:r>

</xml_diff>